<commit_message>
Se hicieron cambios en los documentos de entrega
</commit_message>
<xml_diff>
--- a/extras/docs/R-GC-01 Licencia y autorizacion interna.docx
+++ b/extras/docs/R-GC-01 Licencia y autorizacion interna.docx
@@ -1,6 +1,6 @@
 
 <file path=word/document.xml><?xml version="1.0" encoding="utf-8"?>
-<w:document xmlns:wpc="http://schemas.microsoft.com/office/word/2010/wordprocessingCanvas" xmlns:mc="http://schemas.openxmlformats.org/markup-compatibility/2006" xmlns:o="urn:schemas-microsoft-com:office:office" xmlns:r="http://schemas.openxmlformats.org/officeDocument/2006/relationships" xmlns:m="http://schemas.openxmlformats.org/officeDocument/2006/math" xmlns:v="urn:schemas-microsoft-com:vml" xmlns:wp14="http://schemas.microsoft.com/office/word/2010/wordprocessingDrawing" xmlns:wp="http://schemas.openxmlformats.org/drawingml/2006/wordprocessingDrawing" xmlns:w10="urn:schemas-microsoft-com:office:word" xmlns:w="http://schemas.openxmlformats.org/wordprocessingml/2006/main" xmlns:w14="http://schemas.microsoft.com/office/word/2010/wordml" xmlns:w15="http://schemas.microsoft.com/office/word/2012/wordml" xmlns:wpg="http://schemas.microsoft.com/office/word/2010/wordprocessingGroup" xmlns:wpi="http://schemas.microsoft.com/office/word/2010/wordprocessingInk" xmlns:wne="http://schemas.microsoft.com/office/word/2006/wordml" xmlns:wps="http://schemas.microsoft.com/office/word/2010/wordprocessingShape" mc:Ignorable="w14 w15 wp14">
+<w:document xmlns:wpc="http://schemas.microsoft.com/office/word/2010/wordprocessingCanvas" xmlns:mc="http://schemas.openxmlformats.org/markup-compatibility/2006" xmlns:o="urn:schemas-microsoft-com:office:office" xmlns:r="http://schemas.openxmlformats.org/officeDocument/2006/relationships" xmlns:m="http://schemas.openxmlformats.org/officeDocument/2006/math" xmlns:v="urn:schemas-microsoft-com:vml" xmlns:wp14="http://schemas.microsoft.com/office/word/2010/wordprocessingDrawing" xmlns:wp="http://schemas.openxmlformats.org/drawingml/2006/wordprocessingDrawing" xmlns:w10="urn:schemas-microsoft-com:office:word" xmlns:w="http://schemas.openxmlformats.org/wordprocessingml/2006/main" xmlns:w14="http://schemas.microsoft.com/office/word/2010/wordml" xmlns:wpg="http://schemas.microsoft.com/office/word/2010/wordprocessingGroup" xmlns:wpi="http://schemas.microsoft.com/office/word/2010/wordprocessingInk" xmlns:wne="http://schemas.microsoft.com/office/word/2006/wordml" xmlns:wps="http://schemas.microsoft.com/office/word/2010/wordprocessingShape" mc:Ignorable="w14 wp14">
   <w:body>
     <w:p>
       <w:pPr>
@@ -17,10 +17,7 @@
         <w:ind w:left="-15" w:right="-8" w:firstLine="0"/>
       </w:pPr>
       <w:r>
-        <w:t>Los autores o titulares del derecho de autor confieren a las Unidades Tecnológicas de Santander una licenc</w:t>
-      </w:r>
-      <w:r>
-        <w:t xml:space="preserve">ia no exclusiva, limitada y gratuita sobre la obra que se integra en el Repositorio Institucional, que se ajusta a las siguientes características: </w:t>
+        <w:t xml:space="preserve">Los autores o titulares del derecho de autor confieren a las Unidades Tecnológicas de Santander una licencia no exclusiva, limitada y gratuita sobre la obra que se integra en el Repositorio Institucional, que se ajusta a las siguientes características: </w:t>
       </w:r>
     </w:p>
     <w:p>
@@ -32,10 +29,7 @@
         <w:ind w:right="-8" w:hanging="360"/>
       </w:pPr>
       <w:r>
-        <w:t>Estará vigente a partir de la fecha en que se incluye en el repositorio, por un plazo de 5 años, que serán p</w:t>
-      </w:r>
-      <w:r>
-        <w:t>rorrogables indefinidamente por el tiempo que dure el derecho patrimonial del autor. El autor podrá dar por terminada la licencia solicitándolo a la Institución con una antelación de dos meses antes de la correspondiente prórroga.</w:t>
+        <w:t>Estará vigente a partir de la fecha en que se incluye en el repositorio, por un plazo de 5 años, que serán prorrogables indefinidamente por el tiempo que dure el derecho patrimonial del autor. El autor podrá dar por terminada la licencia solicitándolo a la Institución con una antelación de dos meses antes de la correspondiente prórroga.</w:t>
       </w:r>
       <w:r>
         <w:rPr>
@@ -67,10 +61,7 @@
         <w:ind w:right="-8" w:hanging="360"/>
       </w:pPr>
       <w:r>
-        <w:t>Los autores autorizan a las Unidades Tecnológicas de Santander para publicar la obra en el formato que el repositorio lo requiera (impreso, digital, electrónico o cualquier otro conocido o por conocer) y conocen que dado que se publica en Internet por este</w:t>
-      </w:r>
-      <w:r>
-        <w:t xml:space="preserve"> hecho circula con un alcance mundial. </w:t>
+        <w:t xml:space="preserve">Los autores autorizan a las Unidades Tecnológicas de Santander para publicar la obra en el formato que el repositorio lo requiera (impreso, digital, electrónico o cualquier otro conocido o por conocer) y conocen que dado que se publica en Internet por este hecho circula con un alcance mundial. </w:t>
       </w:r>
     </w:p>
     <w:p>
@@ -92,10 +83,23 @@
         <w:ind w:right="-8" w:hanging="360"/>
       </w:pPr>
       <w:r>
-        <w:t>Los autores aceptan que la autorización se hace a título gratuito, por lo tanto renuncian a recibir emolumento alguno por la publicación, distribución, comunicación pública y cualquier otro uso que se haga en los t</w:t>
-      </w:r>
-      <w:r>
-        <w:t xml:space="preserve">érminos de la presente licencia y de la licencia Creative Commons con que se publica. </w:t>
+        <w:t xml:space="preserve">Los autores aceptan que la autorización se hace a título gratuito, por lo tanto renuncian a recibir emolumento alguno por la publicación, distribución, comunicación pública y cualquier otro uso que se haga en los términos de la presente licencia y de la licencia </w:t>
+      </w:r>
+      <w:proofErr w:type="spellStart"/>
+      <w:r>
+        <w:t>Creative</w:t>
+      </w:r>
+      <w:proofErr w:type="spellEnd"/>
+      <w:r>
+        <w:t xml:space="preserve"> </w:t>
+      </w:r>
+      <w:proofErr w:type="spellStart"/>
+      <w:r>
+        <w:t>Commons</w:t>
+      </w:r>
+      <w:proofErr w:type="spellEnd"/>
+      <w:r>
+        <w:t xml:space="preserve"> con que se publica. </w:t>
       </w:r>
     </w:p>
     <w:p>
@@ -117,10 +121,7 @@
         <w:ind w:right="-8" w:hanging="360"/>
       </w:pPr>
       <w:r>
-        <w:t>Los autores manifiestan que se trata de una obra original sobre la que tienen los derechos que autorizan y que son ellos quienes asumen total responsabilidad por el co</w:t>
-      </w:r>
-      <w:r>
-        <w:t xml:space="preserve">ntenido de su obra ante las Unidades Tecnológicas de Santander y ante terceros. </w:t>
+        <w:t xml:space="preserve">Los autores manifiestan que se trata de una obra original sobre la que tienen los derechos que autorizan y que son ellos quienes asumen total responsabilidad por el contenido de su obra ante las Unidades Tecnológicas de Santander y ante terceros. </w:t>
       </w:r>
     </w:p>
     <w:p>
@@ -164,10 +165,7 @@
         <w:ind w:right="-8" w:hanging="360"/>
       </w:pPr>
       <w:r>
-        <w:t>Los autores auto</w:t>
-      </w:r>
-      <w:r>
-        <w:t xml:space="preserve">rizan a la Institución para incluir la obra en los índices y buscadores que estimen necesarios para promover su difusión.  </w:t>
+        <w:t xml:space="preserve">Los autores autorizan a la Institución para incluir la obra en los índices y buscadores que estimen necesarios para promover su difusión.  </w:t>
       </w:r>
     </w:p>
     <w:p>
@@ -190,10 +188,7 @@
         <w:ind w:right="-8" w:hanging="360"/>
       </w:pPr>
       <w:r>
-        <w:t>Los autores aceptan que las Unidades Tecnológicas de Santander puedan convertir el documento a cualquier medio o formato para prop</w:t>
-      </w:r>
-      <w:r>
-        <w:t xml:space="preserve">ósitos de preservación digital. </w:t>
+        <w:t xml:space="preserve">Los autores aceptan que las Unidades Tecnológicas de Santander puedan convertir el documento a cualquier medio o formato para propósitos de preservación digital. </w:t>
       </w:r>
     </w:p>
     <w:p>
@@ -202,10 +197,7 @@
         <w:ind w:left="-15" w:right="-8" w:firstLine="0"/>
       </w:pPr>
       <w:r>
-        <w:t>SI EL DOCUMENTO SE BASA EN UN TRABAJO QUE HA SIDO PATROCINADO O APOYADO POR UNA AGENCIA O UNA ORGANIZACIÓN, CON EXCEPCIÓN DE LAS UNIDADES TECNOLÓGICAS DE SANTANDER, LOS AUTORES GARANTIZAN QUE SE HA CUMPLIDO CON LOS DERECHOS</w:t>
-      </w:r>
-      <w:r>
-        <w:t xml:space="preserve"> Y OBLIGACIONES REQUERIDOS POR EL RESPECTIVO CONTRATO O ACUERDO. </w:t>
+        <w:t xml:space="preserve">SI EL DOCUMENTO SE BASA EN UN TRABAJO QUE HA SIDO PATROCINADO O APOYADO POR UNA AGENCIA O UNA ORGANIZACIÓN, CON EXCEPCIÓN DE LAS UNIDADES TECNOLÓGICAS DE SANTANDER, LOS AUTORES GARANTIZAN QUE SE HA CUMPLIDO CON LOS DERECHOS Y OBLIGACIONES REQUERIDOS POR EL RESPECTIVO CONTRATO O ACUERDO. </w:t>
       </w:r>
     </w:p>
     <w:p>
@@ -224,10 +216,7 @@
         <w:ind w:left="-15" w:right="-8" w:firstLine="0"/>
       </w:pPr>
       <w:r>
-        <w:t>C</w:t>
-      </w:r>
-      <w:r>
-        <w:t xml:space="preserve">on base en este documento, usted autoriza la publicación electrónica, consulta y uso de su obra por las Unidades Tecnológicas de Santander y sus usuarios de la siguiente manera: </w:t>
+        <w:t xml:space="preserve">Con base en este documento, usted autoriza la publicación electrónica, consulta y uso de su obra por las Unidades Tecnológicas de Santander y sus usuarios de la siguiente manera: </w:t>
       </w:r>
     </w:p>
     <w:p>
@@ -239,11 +228,7 @@
         <w:ind w:right="-8" w:hanging="360"/>
       </w:pPr>
       <w:r>
-        <w:lastRenderedPageBreak/>
-        <w:t>Usted otorga una licencia especial para publicación de obras en el repositor</w:t>
-      </w:r>
-      <w:r>
-        <w:t xml:space="preserve">io institucional de las Unidades </w:t>
+        <w:t xml:space="preserve">Usted otorga una licencia especial para publicación de obras en el repositorio institucional de las Unidades </w:t>
       </w:r>
     </w:p>
     <w:p>
@@ -252,10 +237,8 @@
         <w:ind w:left="360" w:right="-8" w:firstLine="0"/>
       </w:pPr>
       <w:r>
-        <w:t>Tecnológicas de Santander, RI-UTS (Parte 1) que forma parte integral del pres</w:t>
-      </w:r>
-      <w:r>
-        <w:t>ente documento y de la que ha recibido una copia.</w:t>
+        <w:lastRenderedPageBreak/>
+        <w:t>Tecnológicas de Santander, RI-UTS (Parte 1) que forma parte integral del presente documento y de la que ha recibido una copia.</w:t>
       </w:r>
       <w:r>
         <w:rPr>
@@ -278,7 +261,6 @@
         <w:tblCellMar>
           <w:top w:w="33" w:type="dxa"/>
           <w:left w:w="105" w:type="dxa"/>
-          <w:bottom w:w="0" w:type="dxa"/>
           <w:right w:w="56" w:type="dxa"/>
         </w:tblCellMar>
         <w:tblLook w:val="04A0" w:firstRow="1" w:lastRow="0" w:firstColumn="1" w:lastColumn="0" w:noHBand="0" w:noVBand="1"/>
@@ -312,6 +294,9 @@
             <w:r>
               <w:t xml:space="preserve"> </w:t>
             </w:r>
+            <w:r>
+              <w:t>x</w:t>
+            </w:r>
           </w:p>
         </w:tc>
         <w:tc>
@@ -388,12 +373,25 @@
         <w:ind w:right="-8" w:hanging="360"/>
       </w:pPr>
       <w:r>
-        <w:t>Usted autoriza para que la obra sea puesta a disposición del público en los términos autorizados por usted en los literales a, y b, con la Licencia Creative Commons Reconocimiento-No comercial-Sin obras derivadas 2.5 Colombia cuyo texto completo se puede c</w:t>
-      </w:r>
-      <w:r>
-        <w:t xml:space="preserve">onsultar en </w:t>
-      </w:r>
-      <w:hyperlink r:id="rId7">
+        <w:t xml:space="preserve">Usted autoriza para que la obra sea puesta a disposición del público en los términos autorizados por usted en los literales a, y b, con la Licencia </w:t>
+      </w:r>
+      <w:proofErr w:type="spellStart"/>
+      <w:r>
+        <w:t>Creative</w:t>
+      </w:r>
+      <w:proofErr w:type="spellEnd"/>
+      <w:r>
+        <w:t xml:space="preserve"> </w:t>
+      </w:r>
+      <w:proofErr w:type="spellStart"/>
+      <w:r>
+        <w:t>Commons</w:t>
+      </w:r>
+      <w:proofErr w:type="spellEnd"/>
+      <w:r>
+        <w:t xml:space="preserve"> Reconocimiento-No comercial-Sin obras derivadas 2.5 Colombia cuyo texto completo se puede consultar en </w:t>
+      </w:r>
+      <w:hyperlink r:id="rId8">
         <w:r>
           <w:rPr>
             <w:color w:val="0000FF"/>
@@ -402,7 +400,7 @@
           <w:t>http://creativecommons.org/licenses/by</w:t>
         </w:r>
       </w:hyperlink>
-      <w:hyperlink r:id="rId8">
+      <w:hyperlink r:id="rId9">
         <w:r>
           <w:rPr>
             <w:color w:val="0000FF"/>
@@ -411,7 +409,7 @@
           <w:t>-</w:t>
         </w:r>
       </w:hyperlink>
-      <w:hyperlink r:id="rId9">
+      <w:hyperlink r:id="rId10">
         <w:r>
           <w:rPr>
             <w:color w:val="0000FF"/>
@@ -420,7 +418,7 @@
           <w:t>nc</w:t>
         </w:r>
       </w:hyperlink>
-      <w:hyperlink r:id="rId10">
+      <w:hyperlink r:id="rId11">
         <w:r>
           <w:rPr>
             <w:color w:val="0000FF"/>
@@ -429,7 +427,7 @@
           <w:t>-</w:t>
         </w:r>
       </w:hyperlink>
-      <w:hyperlink r:id="rId11">
+      <w:hyperlink r:id="rId12">
         <w:r>
           <w:rPr>
             <w:color w:val="0000FF"/>
@@ -438,7 +436,7 @@
           <w:t>nd/2.5/co/</w:t>
         </w:r>
       </w:hyperlink>
-      <w:hyperlink r:id="rId12">
+      <w:hyperlink r:id="rId13">
         <w:r>
           <w:t xml:space="preserve"> </w:t>
         </w:r>
@@ -457,7 +455,6 @@
         <w:tblCellMar>
           <w:top w:w="35" w:type="dxa"/>
           <w:left w:w="105" w:type="dxa"/>
-          <w:bottom w:w="0" w:type="dxa"/>
           <w:right w:w="52" w:type="dxa"/>
         </w:tblCellMar>
         <w:tblLook w:val="04A0" w:firstRow="1" w:lastRow="0" w:firstColumn="1" w:lastColumn="0" w:noHBand="0" w:noVBand="1"/>
@@ -486,10 +483,10 @@
             <w:pPr>
               <w:spacing w:after="0" w:line="259" w:lineRule="auto"/>
               <w:ind w:left="0" w:firstLine="0"/>
-              <w:jc w:val="right"/>
-            </w:pPr>
-            <w:r>
-              <w:t xml:space="preserve"> </w:t>
+              <w:jc w:val="center"/>
+            </w:pPr>
+            <w:r>
+              <w:t>x</w:t>
             </w:r>
           </w:p>
         </w:tc>
@@ -566,10 +563,7 @@
         <w:ind w:right="-8" w:hanging="360"/>
       </w:pPr>
       <w:r>
-        <w:t xml:space="preserve">Si usted no autoriza para que la obra sea licenciada en los términos del literal b) </w:t>
-      </w:r>
-      <w:r>
-        <w:t xml:space="preserve">y opta por una opción legal diferente, descríbala: (Los detalles serán expuestos de ser necesario en documento adjunto). </w:t>
+        <w:t xml:space="preserve">Si usted no autoriza para que la obra sea licenciada en los términos del literal b) y opta por una opción legal diferente, descríbala: (Los detalles serán expuestos de ser necesario en documento adjunto). </w:t>
       </w:r>
     </w:p>
     <w:tbl>
@@ -580,7 +574,6 @@
         <w:tblCellMar>
           <w:top w:w="8" w:type="dxa"/>
           <w:left w:w="105" w:type="dxa"/>
-          <w:bottom w:w="0" w:type="dxa"/>
           <w:right w:w="115" w:type="dxa"/>
         </w:tblCellMar>
         <w:tblLook w:val="04A0" w:firstRow="1" w:lastRow="0" w:firstColumn="1" w:lastColumn="0" w:noHBand="0" w:noVBand="1"/>
@@ -692,8 +685,6 @@
       <w:pPr>
         <w:ind w:left="-15" w:right="7345" w:firstLine="0"/>
       </w:pPr>
-      <w:bookmarkStart w:id="0" w:name="_GoBack"/>
-      <w:bookmarkEnd w:id="0"/>
       <w:r>
         <w:rPr>
           <w:b/>
@@ -715,7 +706,6 @@
         <w:tblCellMar>
           <w:top w:w="8" w:type="dxa"/>
           <w:left w:w="106" w:type="dxa"/>
-          <w:bottom w:w="0" w:type="dxa"/>
           <w:right w:w="115" w:type="dxa"/>
         </w:tblCellMar>
         <w:tblLook w:val="04A0" w:firstRow="1" w:lastRow="0" w:firstColumn="1" w:lastColumn="0" w:noHBand="0" w:noVBand="1"/>
@@ -740,66 +730,35 @@
           </w:tcPr>
           <w:p>
             <w:pPr>
-              <w:spacing w:after="0" w:line="259" w:lineRule="auto"/>
-              <w:ind w:left="0" w:firstLine="0"/>
-              <w:jc w:val="left"/>
+              <w:tabs>
+                <w:tab w:val="left" w:pos="80"/>
+              </w:tabs>
+              <w:spacing w:before="60" w:line="360" w:lineRule="auto"/>
+              <w:jc w:val="center"/>
             </w:pPr>
             <w:r>
               <w:t xml:space="preserve"> </w:t>
             </w:r>
-          </w:p>
-        </w:tc>
-      </w:tr>
-      <w:tr>
-        <w:trPr>
-          <w:trHeight w:val="338"/>
-        </w:trPr>
-        <w:tc>
-          <w:tcPr>
-            <w:tcW w:w="10623" w:type="dxa"/>
-            <w:tcBorders>
-              <w:top w:val="single" w:sz="6" w:space="0" w:color="AEAAAA"/>
-              <w:left w:val="single" w:sz="6" w:space="0" w:color="AEAAAA"/>
-              <w:bottom w:val="single" w:sz="6" w:space="0" w:color="AEAAAA"/>
-              <w:right w:val="single" w:sz="6" w:space="0" w:color="AEAAAA"/>
-            </w:tcBorders>
-            <w:shd w:val="clear" w:color="auto" w:fill="F2F2F2"/>
-          </w:tcPr>
-          <w:p>
-            <w:pPr>
-              <w:spacing w:after="0" w:line="259" w:lineRule="auto"/>
-              <w:ind w:left="0" w:firstLine="0"/>
-              <w:jc w:val="left"/>
-            </w:pPr>
-            <w:r>
-              <w:t xml:space="preserve"> </w:t>
-            </w:r>
-          </w:p>
-        </w:tc>
-      </w:tr>
-      <w:tr>
-        <w:trPr>
-          <w:trHeight w:val="316"/>
-        </w:trPr>
-        <w:tc>
-          <w:tcPr>
-            <w:tcW w:w="10623" w:type="dxa"/>
-            <w:tcBorders>
-              <w:top w:val="single" w:sz="6" w:space="0" w:color="AEAAAA"/>
-              <w:left w:val="single" w:sz="6" w:space="0" w:color="AEAAAA"/>
-              <w:bottom w:val="single" w:sz="6" w:space="0" w:color="AEAAAA"/>
-              <w:right w:val="single" w:sz="6" w:space="0" w:color="AEAAAA"/>
-            </w:tcBorders>
-            <w:shd w:val="clear" w:color="auto" w:fill="F2F2F2"/>
-          </w:tcPr>
-          <w:p>
-            <w:pPr>
-              <w:spacing w:after="0" w:line="259" w:lineRule="auto"/>
-              <w:ind w:left="0" w:firstLine="0"/>
-              <w:jc w:val="left"/>
-            </w:pPr>
-            <w:r>
-              <w:t xml:space="preserve"> </w:t>
+            <w:r>
+              <w:rPr>
+                <w:sz w:val="24"/>
+                <w:szCs w:val="24"/>
+              </w:rPr>
+              <w:t xml:space="preserve">APLICACIÓN WEB PARA EL REGISTRO DE ACTIVIDADES Y PRODUCTOS DE CONFORMIDAD CON EL FORMATO </w:t>
+            </w:r>
+            <w:r>
+              <w:rPr>
+                <w:sz w:val="24"/>
+                <w:szCs w:val="24"/>
+              </w:rPr>
+              <w:t>R-DC</w:t>
+            </w:r>
+            <w:r>
+              <w:rPr>
+                <w:sz w:val="24"/>
+                <w:szCs w:val="24"/>
+              </w:rPr>
+              <w:t>- 54 DE LAS UNIDADES TECNOLÓGICAS DE SANTANDER</w:t>
             </w:r>
           </w:p>
         </w:tc>
@@ -836,7 +795,6 @@
         <w:tblCellMar>
           <w:top w:w="8" w:type="dxa"/>
           <w:left w:w="106" w:type="dxa"/>
-          <w:bottom w:w="0" w:type="dxa"/>
           <w:right w:w="115" w:type="dxa"/>
         </w:tblCellMar>
         <w:tblLook w:val="04A0" w:firstRow="1" w:lastRow="0" w:firstColumn="1" w:lastColumn="0" w:noHBand="0" w:noVBand="1"/>
@@ -914,7 +872,15 @@
               <w:jc w:val="left"/>
             </w:pPr>
             <w:r>
-              <w:t xml:space="preserve"> </w:t>
+              <w:t xml:space="preserve">Sandy </w:t>
+            </w:r>
+            <w:proofErr w:type="spellStart"/>
+            <w:r>
+              <w:t>Pauline</w:t>
+            </w:r>
+            <w:proofErr w:type="spellEnd"/>
+            <w:r>
+              <w:t xml:space="preserve"> Cala Sanguino</w:t>
             </w:r>
           </w:p>
         </w:tc>
@@ -935,12 +901,15 @@
               <w:ind w:left="2" w:firstLine="0"/>
               <w:jc w:val="left"/>
             </w:pPr>
-            <w:r>
-              <w:rPr>
-                <w:sz w:val="20"/>
-              </w:rPr>
-              <w:t xml:space="preserve"> </w:t>
-            </w:r>
+            <w:hyperlink r:id="rId14" w:history="1">
+              <w:r>
+                <w:rPr>
+                  <w:rStyle w:val="Hipervnculo"/>
+                  <w:sz w:val="20"/>
+                </w:rPr>
+                <w:t>Sandypau206@gmail.com</w:t>
+              </w:r>
+            </w:hyperlink>
           </w:p>
         </w:tc>
       </w:tr>
@@ -966,7 +935,7 @@
               <w:jc w:val="left"/>
             </w:pPr>
             <w:r>
-              <w:t xml:space="preserve"> </w:t>
+              <w:t>Elkin Giovanny Murillo Quintana</w:t>
             </w:r>
           </w:p>
         </w:tc>
@@ -991,117 +960,7 @@
               <w:rPr>
                 <w:sz w:val="20"/>
               </w:rPr>
-              <w:t xml:space="preserve"> </w:t>
-            </w:r>
-          </w:p>
-        </w:tc>
-      </w:tr>
-      <w:tr>
-        <w:trPr>
-          <w:trHeight w:val="298"/>
-        </w:trPr>
-        <w:tc>
-          <w:tcPr>
-            <w:tcW w:w="5320" w:type="dxa"/>
-            <w:tcBorders>
-              <w:top w:val="single" w:sz="6" w:space="0" w:color="AEAAAA"/>
-              <w:left w:val="single" w:sz="6" w:space="0" w:color="AEAAAA"/>
-              <w:bottom w:val="single" w:sz="6" w:space="0" w:color="AEAAAA"/>
-              <w:right w:val="single" w:sz="6" w:space="0" w:color="AEAAAA"/>
-            </w:tcBorders>
-            <w:shd w:val="clear" w:color="auto" w:fill="F2F2F2"/>
-          </w:tcPr>
-          <w:p>
-            <w:pPr>
-              <w:spacing w:after="0" w:line="259" w:lineRule="auto"/>
-              <w:ind w:left="0" w:firstLine="0"/>
-              <w:jc w:val="left"/>
-            </w:pPr>
-            <w:r>
-              <w:rPr>
-                <w:sz w:val="20"/>
-              </w:rPr>
-              <w:t xml:space="preserve"> </w:t>
-            </w:r>
-          </w:p>
-        </w:tc>
-        <w:tc>
-          <w:tcPr>
-            <w:tcW w:w="5322" w:type="dxa"/>
-            <w:tcBorders>
-              <w:top w:val="single" w:sz="6" w:space="0" w:color="AEAAAA"/>
-              <w:left w:val="single" w:sz="6" w:space="0" w:color="AEAAAA"/>
-              <w:bottom w:val="single" w:sz="6" w:space="0" w:color="AEAAAA"/>
-              <w:right w:val="single" w:sz="6" w:space="0" w:color="AEAAAA"/>
-            </w:tcBorders>
-            <w:shd w:val="clear" w:color="auto" w:fill="F2F2F2"/>
-          </w:tcPr>
-          <w:p>
-            <w:pPr>
-              <w:spacing w:after="0" w:line="259" w:lineRule="auto"/>
-              <w:ind w:left="2" w:firstLine="0"/>
-              <w:jc w:val="left"/>
-            </w:pPr>
-            <w:r>
-              <w:rPr>
-                <w:sz w:val="20"/>
-              </w:rPr>
-              <w:t xml:space="preserve"> </w:t>
-            </w:r>
-          </w:p>
-        </w:tc>
-      </w:tr>
-      <w:tr>
-        <w:trPr>
-          <w:trHeight w:val="296"/>
-        </w:trPr>
-        <w:tc>
-          <w:tcPr>
-            <w:tcW w:w="5320" w:type="dxa"/>
-            <w:tcBorders>
-              <w:top w:val="single" w:sz="6" w:space="0" w:color="AEAAAA"/>
-              <w:left w:val="single" w:sz="6" w:space="0" w:color="AEAAAA"/>
-              <w:bottom w:val="single" w:sz="6" w:space="0" w:color="AEAAAA"/>
-              <w:right w:val="single" w:sz="6" w:space="0" w:color="AEAAAA"/>
-            </w:tcBorders>
-            <w:shd w:val="clear" w:color="auto" w:fill="F2F2F2"/>
-          </w:tcPr>
-          <w:p>
-            <w:pPr>
-              <w:spacing w:after="0" w:line="259" w:lineRule="auto"/>
-              <w:ind w:left="0" w:firstLine="0"/>
-              <w:jc w:val="left"/>
-            </w:pPr>
-            <w:r>
-              <w:rPr>
-                <w:sz w:val="20"/>
-              </w:rPr>
-              <w:t xml:space="preserve"> </w:t>
-            </w:r>
-          </w:p>
-        </w:tc>
-        <w:tc>
-          <w:tcPr>
-            <w:tcW w:w="5322" w:type="dxa"/>
-            <w:tcBorders>
-              <w:top w:val="single" w:sz="6" w:space="0" w:color="AEAAAA"/>
-              <w:left w:val="single" w:sz="6" w:space="0" w:color="AEAAAA"/>
-              <w:bottom w:val="single" w:sz="6" w:space="0" w:color="AEAAAA"/>
-              <w:right w:val="single" w:sz="6" w:space="0" w:color="AEAAAA"/>
-            </w:tcBorders>
-            <w:shd w:val="clear" w:color="auto" w:fill="F2F2F2"/>
-          </w:tcPr>
-          <w:p>
-            <w:pPr>
-              <w:spacing w:after="0" w:line="259" w:lineRule="auto"/>
-              <w:ind w:left="2" w:firstLine="0"/>
-              <w:jc w:val="left"/>
-            </w:pPr>
-            <w:r>
-              <w:rPr>
-                <w:sz w:val="20"/>
-              </w:rPr>
-              <w:t xml:space="preserve"> </w:t>
+              <w:t>Andy645jh@gmail.com</w:t>
             </w:r>
           </w:p>
         </w:tc>
@@ -1217,6 +1076,12 @@
               </w:rPr>
               <w:t xml:space="preserve"> </w:t>
             </w:r>
+            <w:r>
+              <w:rPr>
+                <w:sz w:val="20"/>
+              </w:rPr>
+              <w:t>Bucaramanga</w:t>
+            </w:r>
           </w:p>
         </w:tc>
         <w:tc>
@@ -1241,6 +1106,8 @@
               </w:rPr>
               <w:t xml:space="preserve">Fecha </w:t>
             </w:r>
+            <w:bookmarkStart w:id="0" w:name="_GoBack"/>
+            <w:bookmarkEnd w:id="0"/>
           </w:p>
         </w:tc>
         <w:tc>
@@ -1283,6 +1150,12 @@
                 <w:sz w:val="20"/>
               </w:rPr>
               <w:t xml:space="preserve"> </w:t>
+            </w:r>
+            <w:r>
+              <w:rPr>
+                <w:sz w:val="20"/>
+              </w:rPr>
+              <w:t>06/12/2017</w:t>
             </w:r>
           </w:p>
         </w:tc>
@@ -1708,7 +1581,7 @@
       </w:tr>
       <w:tr>
         <w:trPr>
-          <w:trHeight w:val="627"/>
+          <w:trHeight w:val="601"/>
         </w:trPr>
         <w:tc>
           <w:tcPr>
@@ -1731,7 +1604,6 @@
               <w:rPr>
                 <w:sz w:val="20"/>
               </w:rPr>
-              <w:lastRenderedPageBreak/>
               <w:t xml:space="preserve">Firma: </w:t>
             </w:r>
           </w:p>
@@ -1935,7 +1807,7 @@
       </w:r>
     </w:p>
     <w:sectPr>
-      <w:headerReference w:type="default" r:id="rId13"/>
+      <w:headerReference w:type="default" r:id="rId15"/>
       <w:pgSz w:w="12240" w:h="15840"/>
       <w:pgMar w:top="861" w:right="846" w:bottom="860" w:left="852" w:header="720" w:footer="720" w:gutter="0"/>
       <w:cols w:space="720"/>
@@ -1945,7 +1817,7 @@
 </file>
 
 <file path=word/endnotes.xml><?xml version="1.0" encoding="utf-8"?>
-<w:endnotes xmlns:wpc="http://schemas.microsoft.com/office/word/2010/wordprocessingCanvas" xmlns:mc="http://schemas.openxmlformats.org/markup-compatibility/2006" xmlns:o="urn:schemas-microsoft-com:office:office" xmlns:r="http://schemas.openxmlformats.org/officeDocument/2006/relationships" xmlns:m="http://schemas.openxmlformats.org/officeDocument/2006/math" xmlns:v="urn:schemas-microsoft-com:vml" xmlns:wp14="http://schemas.microsoft.com/office/word/2010/wordprocessingDrawing" xmlns:wp="http://schemas.openxmlformats.org/drawingml/2006/wordprocessingDrawing" xmlns:w10="urn:schemas-microsoft-com:office:word" xmlns:w="http://schemas.openxmlformats.org/wordprocessingml/2006/main" xmlns:w14="http://schemas.microsoft.com/office/word/2010/wordml" xmlns:w15="http://schemas.microsoft.com/office/word/2012/wordml" xmlns:wpg="http://schemas.microsoft.com/office/word/2010/wordprocessingGroup" xmlns:wpi="http://schemas.microsoft.com/office/word/2010/wordprocessingInk" xmlns:wne="http://schemas.microsoft.com/office/word/2006/wordml" xmlns:wps="http://schemas.microsoft.com/office/word/2010/wordprocessingShape" mc:Ignorable="w14 w15 wp14">
+<w:endnotes xmlns:wpc="http://schemas.microsoft.com/office/word/2010/wordprocessingCanvas" xmlns:mc="http://schemas.openxmlformats.org/markup-compatibility/2006" xmlns:o="urn:schemas-microsoft-com:office:office" xmlns:r="http://schemas.openxmlformats.org/officeDocument/2006/relationships" xmlns:m="http://schemas.openxmlformats.org/officeDocument/2006/math" xmlns:v="urn:schemas-microsoft-com:vml" xmlns:wp14="http://schemas.microsoft.com/office/word/2010/wordprocessingDrawing" xmlns:wp="http://schemas.openxmlformats.org/drawingml/2006/wordprocessingDrawing" xmlns:w10="urn:schemas-microsoft-com:office:word" xmlns:w="http://schemas.openxmlformats.org/wordprocessingml/2006/main" xmlns:w14="http://schemas.microsoft.com/office/word/2010/wordml" xmlns:wpg="http://schemas.microsoft.com/office/word/2010/wordprocessingGroup" xmlns:wpi="http://schemas.microsoft.com/office/word/2010/wordprocessingInk" xmlns:wne="http://schemas.microsoft.com/office/word/2006/wordml" xmlns:wps="http://schemas.microsoft.com/office/word/2010/wordprocessingShape" mc:Ignorable="w14 wp14">
   <w:endnote w:type="separator" w:id="-1">
     <w:p>
       <w:pPr>
@@ -1970,7 +1842,7 @@
 </file>
 
 <file path=word/footnotes.xml><?xml version="1.0" encoding="utf-8"?>
-<w:footnotes xmlns:wpc="http://schemas.microsoft.com/office/word/2010/wordprocessingCanvas" xmlns:mc="http://schemas.openxmlformats.org/markup-compatibility/2006" xmlns:o="urn:schemas-microsoft-com:office:office" xmlns:r="http://schemas.openxmlformats.org/officeDocument/2006/relationships" xmlns:m="http://schemas.openxmlformats.org/officeDocument/2006/math" xmlns:v="urn:schemas-microsoft-com:vml" xmlns:wp14="http://schemas.microsoft.com/office/word/2010/wordprocessingDrawing" xmlns:wp="http://schemas.openxmlformats.org/drawingml/2006/wordprocessingDrawing" xmlns:w10="urn:schemas-microsoft-com:office:word" xmlns:w="http://schemas.openxmlformats.org/wordprocessingml/2006/main" xmlns:w14="http://schemas.microsoft.com/office/word/2010/wordml" xmlns:w15="http://schemas.microsoft.com/office/word/2012/wordml" xmlns:wpg="http://schemas.microsoft.com/office/word/2010/wordprocessingGroup" xmlns:wpi="http://schemas.microsoft.com/office/word/2010/wordprocessingInk" xmlns:wne="http://schemas.microsoft.com/office/word/2006/wordml" xmlns:wps="http://schemas.microsoft.com/office/word/2010/wordprocessingShape" mc:Ignorable="w14 w15 wp14">
+<w:footnotes xmlns:wpc="http://schemas.microsoft.com/office/word/2010/wordprocessingCanvas" xmlns:mc="http://schemas.openxmlformats.org/markup-compatibility/2006" xmlns:o="urn:schemas-microsoft-com:office:office" xmlns:r="http://schemas.openxmlformats.org/officeDocument/2006/relationships" xmlns:m="http://schemas.openxmlformats.org/officeDocument/2006/math" xmlns:v="urn:schemas-microsoft-com:vml" xmlns:wp14="http://schemas.microsoft.com/office/word/2010/wordprocessingDrawing" xmlns:wp="http://schemas.openxmlformats.org/drawingml/2006/wordprocessingDrawing" xmlns:w10="urn:schemas-microsoft-com:office:word" xmlns:w="http://schemas.openxmlformats.org/wordprocessingml/2006/main" xmlns:w14="http://schemas.microsoft.com/office/word/2010/wordml" xmlns:wpg="http://schemas.microsoft.com/office/word/2010/wordprocessingGroup" xmlns:wpi="http://schemas.microsoft.com/office/word/2010/wordprocessingInk" xmlns:wne="http://schemas.microsoft.com/office/word/2006/wordml" xmlns:wps="http://schemas.microsoft.com/office/word/2010/wordprocessingShape" mc:Ignorable="w14 wp14">
   <w:footnote w:type="separator" w:id="-1">
     <w:p>
       <w:pPr>
@@ -1995,7 +1867,7 @@
 </file>
 
 <file path=word/header1.xml><?xml version="1.0" encoding="utf-8"?>
-<w:hdr xmlns:wpc="http://schemas.microsoft.com/office/word/2010/wordprocessingCanvas" xmlns:mc="http://schemas.openxmlformats.org/markup-compatibility/2006" xmlns:o="urn:schemas-microsoft-com:office:office" xmlns:r="http://schemas.openxmlformats.org/officeDocument/2006/relationships" xmlns:m="http://schemas.openxmlformats.org/officeDocument/2006/math" xmlns:v="urn:schemas-microsoft-com:vml" xmlns:wp14="http://schemas.microsoft.com/office/word/2010/wordprocessingDrawing" xmlns:wp="http://schemas.openxmlformats.org/drawingml/2006/wordprocessingDrawing" xmlns:w10="urn:schemas-microsoft-com:office:word" xmlns:w="http://schemas.openxmlformats.org/wordprocessingml/2006/main" xmlns:w14="http://schemas.microsoft.com/office/word/2010/wordml" xmlns:w15="http://schemas.microsoft.com/office/word/2012/wordml" xmlns:wpg="http://schemas.microsoft.com/office/word/2010/wordprocessingGroup" xmlns:wpi="http://schemas.microsoft.com/office/word/2010/wordprocessingInk" xmlns:wne="http://schemas.microsoft.com/office/word/2006/wordml" xmlns:wps="http://schemas.microsoft.com/office/word/2010/wordprocessingShape" mc:Ignorable="w14 w15 wp14">
+<w:hdr xmlns:wpc="http://schemas.microsoft.com/office/word/2010/wordprocessingCanvas" xmlns:mc="http://schemas.openxmlformats.org/markup-compatibility/2006" xmlns:o="urn:schemas-microsoft-com:office:office" xmlns:r="http://schemas.openxmlformats.org/officeDocument/2006/relationships" xmlns:m="http://schemas.openxmlformats.org/officeDocument/2006/math" xmlns:v="urn:schemas-microsoft-com:vml" xmlns:wp14="http://schemas.microsoft.com/office/word/2010/wordprocessingDrawing" xmlns:wp="http://schemas.openxmlformats.org/drawingml/2006/wordprocessingDrawing" xmlns:w10="urn:schemas-microsoft-com:office:word" xmlns:w="http://schemas.openxmlformats.org/wordprocessingml/2006/main" xmlns:w14="http://schemas.microsoft.com/office/word/2010/wordml" xmlns:wpg="http://schemas.microsoft.com/office/word/2010/wordprocessingGroup" xmlns:wpi="http://schemas.microsoft.com/office/word/2010/wordprocessingInk" xmlns:wne="http://schemas.microsoft.com/office/word/2006/wordml" xmlns:wps="http://schemas.microsoft.com/office/word/2010/wordprocessingShape" mc:Ignorable="w14 wp14">
   <w:p>
     <w:pPr>
       <w:spacing w:after="0" w:line="259" w:lineRule="auto"/>
@@ -2124,21 +1996,7 @@
         <w:rFonts w:ascii="Arial" w:eastAsia="Arial" w:hAnsi="Arial" w:cs="Arial"/>
         <w:sz w:val="18"/>
       </w:rPr>
-      <w:t xml:space="preserve">   </w:t>
-    </w:r>
-    <w:r>
-      <w:rPr>
-        <w:rFonts w:ascii="Arial" w:eastAsia="Arial" w:hAnsi="Arial" w:cs="Arial"/>
-        <w:sz w:val="18"/>
-      </w:rPr>
-      <w:t xml:space="preserve">                            </w:t>
-    </w:r>
-    <w:r>
-      <w:rPr>
-        <w:rFonts w:ascii="Arial" w:eastAsia="Arial" w:hAnsi="Arial" w:cs="Arial"/>
-        <w:sz w:val="18"/>
-      </w:rPr>
-      <w:t xml:space="preserve"> LICENCIA Y AUTORIZACIÓN PARA LA PUBLICACIÓN DE OBRAS EN EL RI-UTS</w:t>
+      <w:t xml:space="preserve">                                LICENCIA Y AUTORIZACIÓN PARA LA PUBLICACIÓN DE OBRAS EN EL RI-UTS</w:t>
     </w:r>
   </w:p>
   <w:p>
@@ -2187,8 +2045,8 @@
 </file>
 
 <file path=word/numbering.xml><?xml version="1.0" encoding="utf-8"?>
-<w:numbering xmlns:wpc="http://schemas.microsoft.com/office/word/2010/wordprocessingCanvas" xmlns:mc="http://schemas.openxmlformats.org/markup-compatibility/2006" xmlns:o="urn:schemas-microsoft-com:office:office" xmlns:r="http://schemas.openxmlformats.org/officeDocument/2006/relationships" xmlns:m="http://schemas.openxmlformats.org/officeDocument/2006/math" xmlns:v="urn:schemas-microsoft-com:vml" xmlns:wp14="http://schemas.microsoft.com/office/word/2010/wordprocessingDrawing" xmlns:wp="http://schemas.openxmlformats.org/drawingml/2006/wordprocessingDrawing" xmlns:w10="urn:schemas-microsoft-com:office:word" xmlns:w="http://schemas.openxmlformats.org/wordprocessingml/2006/main" xmlns:w14="http://schemas.microsoft.com/office/word/2010/wordml" xmlns:w15="http://schemas.microsoft.com/office/word/2012/wordml" xmlns:wpg="http://schemas.microsoft.com/office/word/2010/wordprocessingGroup" xmlns:wpi="http://schemas.microsoft.com/office/word/2010/wordprocessingInk" xmlns:wne="http://schemas.microsoft.com/office/word/2006/wordml" xmlns:wps="http://schemas.microsoft.com/office/word/2010/wordprocessingShape" mc:Ignorable="w14 w15 wp14">
-  <w:abstractNum w:abstractNumId="0" w15:restartNumberingAfterBreak="0">
+<w:numbering xmlns:wpc="http://schemas.microsoft.com/office/word/2010/wordprocessingCanvas" xmlns:mc="http://schemas.openxmlformats.org/markup-compatibility/2006" xmlns:o="urn:schemas-microsoft-com:office:office" xmlns:r="http://schemas.openxmlformats.org/officeDocument/2006/relationships" xmlns:m="http://schemas.openxmlformats.org/officeDocument/2006/math" xmlns:v="urn:schemas-microsoft-com:vml" xmlns:wp14="http://schemas.microsoft.com/office/word/2010/wordprocessingDrawing" xmlns:wp="http://schemas.openxmlformats.org/drawingml/2006/wordprocessingDrawing" xmlns:w10="urn:schemas-microsoft-com:office:word" xmlns:w="http://schemas.openxmlformats.org/wordprocessingml/2006/main" xmlns:w14="http://schemas.microsoft.com/office/word/2010/wordml" xmlns:wpg="http://schemas.microsoft.com/office/word/2010/wordprocessingGroup" xmlns:wpi="http://schemas.microsoft.com/office/word/2010/wordprocessingInk" xmlns:wne="http://schemas.microsoft.com/office/word/2006/wordml" xmlns:wps="http://schemas.microsoft.com/office/word/2010/wordprocessingShape" mc:Ignorable="w14 wp14">
+  <w:abstractNum w:abstractNumId="0">
     <w:nsid w:val="2EB8733C"/>
     <w:multiLevelType w:val="hybridMultilevel"/>
     <w:tmpl w:val="15302B86"/>
@@ -2400,7 +2258,7 @@
       </w:rPr>
     </w:lvl>
   </w:abstractNum>
-  <w:abstractNum w:abstractNumId="1" w15:restartNumberingAfterBreak="0">
+  <w:abstractNum w:abstractNumId="1">
     <w:nsid w:val="2FB45AD8"/>
     <w:multiLevelType w:val="hybridMultilevel"/>
     <w:tmpl w:val="CF8CD94C"/>
@@ -2622,7 +2480,7 @@
 </file>
 
 <file path=word/styles.xml><?xml version="1.0" encoding="utf-8"?>
-<w:styles xmlns:mc="http://schemas.openxmlformats.org/markup-compatibility/2006" xmlns:r="http://schemas.openxmlformats.org/officeDocument/2006/relationships" xmlns:w="http://schemas.openxmlformats.org/wordprocessingml/2006/main" xmlns:w14="http://schemas.microsoft.com/office/word/2010/wordml" xmlns:w15="http://schemas.microsoft.com/office/word/2012/wordml" mc:Ignorable="w14 w15">
+<w:styles xmlns:mc="http://schemas.openxmlformats.org/markup-compatibility/2006" xmlns:r="http://schemas.openxmlformats.org/officeDocument/2006/relationships" xmlns:w="http://schemas.openxmlformats.org/wordprocessingml/2006/main" xmlns:w14="http://schemas.microsoft.com/office/word/2010/wordml" mc:Ignorable="w14">
   <w:docDefaults>
     <w:rPrDefault>
       <w:rPr>
@@ -2638,378 +2496,144 @@
       </w:pPr>
     </w:pPrDefault>
   </w:docDefaults>
-  <w:latentStyles w:defLockedState="0" w:defUIPriority="99" w:defSemiHidden="0" w:defUnhideWhenUsed="0" w:defQFormat="0" w:count="371">
-    <w:lsdException w:name="Normal" w:uiPriority="0" w:qFormat="1"/>
-    <w:lsdException w:name="heading 1" w:uiPriority="9" w:qFormat="1"/>
-    <w:lsdException w:name="heading 2" w:semiHidden="1" w:uiPriority="9" w:unhideWhenUsed="1" w:qFormat="1"/>
-    <w:lsdException w:name="heading 3" w:semiHidden="1" w:uiPriority="9" w:unhideWhenUsed="1" w:qFormat="1"/>
-    <w:lsdException w:name="heading 4" w:semiHidden="1" w:uiPriority="9" w:unhideWhenUsed="1" w:qFormat="1"/>
-    <w:lsdException w:name="heading 5" w:semiHidden="1" w:uiPriority="9" w:unhideWhenUsed="1" w:qFormat="1"/>
-    <w:lsdException w:name="heading 6" w:semiHidden="1" w:uiPriority="9" w:unhideWhenUsed="1" w:qFormat="1"/>
-    <w:lsdException w:name="heading 7" w:semiHidden="1" w:uiPriority="9" w:unhideWhenUsed="1" w:qFormat="1"/>
-    <w:lsdException w:name="heading 8" w:semiHidden="1" w:uiPriority="9" w:unhideWhenUsed="1" w:qFormat="1"/>
-    <w:lsdException w:name="heading 9" w:semiHidden="1" w:uiPriority="9" w:unhideWhenUsed="1" w:qFormat="1"/>
-    <w:lsdException w:name="index 1" w:semiHidden="1" w:unhideWhenUsed="1"/>
-    <w:lsdException w:name="index 2" w:semiHidden="1" w:unhideWhenUsed="1"/>
-    <w:lsdException w:name="index 3" w:semiHidden="1" w:unhideWhenUsed="1"/>
-    <w:lsdException w:name="index 4" w:semiHidden="1" w:unhideWhenUsed="1"/>
-    <w:lsdException w:name="index 5" w:semiHidden="1" w:unhideWhenUsed="1"/>
-    <w:lsdException w:name="index 6" w:semiHidden="1" w:unhideWhenUsed="1"/>
-    <w:lsdException w:name="index 7" w:semiHidden="1" w:unhideWhenUsed="1"/>
-    <w:lsdException w:name="index 8" w:semiHidden="1" w:unhideWhenUsed="1"/>
-    <w:lsdException w:name="index 9" w:semiHidden="1" w:unhideWhenUsed="1"/>
-    <w:lsdException w:name="toc 1" w:semiHidden="1" w:uiPriority="39" w:unhideWhenUsed="1"/>
-    <w:lsdException w:name="toc 2" w:semiHidden="1" w:uiPriority="39" w:unhideWhenUsed="1"/>
-    <w:lsdException w:name="toc 3" w:semiHidden="1" w:uiPriority="39" w:unhideWhenUsed="1"/>
-    <w:lsdException w:name="toc 4" w:semiHidden="1" w:uiPriority="39" w:unhideWhenUsed="1"/>
-    <w:lsdException w:name="toc 5" w:semiHidden="1" w:uiPriority="39" w:unhideWhenUsed="1"/>
-    <w:lsdException w:name="toc 6" w:semiHidden="1" w:uiPriority="39" w:unhideWhenUsed="1"/>
-    <w:lsdException w:name="toc 7" w:semiHidden="1" w:uiPriority="39" w:unhideWhenUsed="1"/>
-    <w:lsdException w:name="toc 8" w:semiHidden="1" w:uiPriority="39" w:unhideWhenUsed="1"/>
-    <w:lsdException w:name="toc 9" w:semiHidden="1" w:uiPriority="39" w:unhideWhenUsed="1"/>
-    <w:lsdException w:name="Normal Indent" w:semiHidden="1" w:unhideWhenUsed="1"/>
-    <w:lsdException w:name="footnote text" w:semiHidden="1" w:unhideWhenUsed="1"/>
-    <w:lsdException w:name="annotation text" w:semiHidden="1" w:unhideWhenUsed="1"/>
-    <w:lsdException w:name="header" w:semiHidden="1" w:unhideWhenUsed="1"/>
-    <w:lsdException w:name="footer" w:semiHidden="1" w:unhideWhenUsed="1"/>
-    <w:lsdException w:name="index heading" w:semiHidden="1" w:unhideWhenUsed="1"/>
-    <w:lsdException w:name="caption" w:semiHidden="1" w:uiPriority="35" w:unhideWhenUsed="1" w:qFormat="1"/>
-    <w:lsdException w:name="table of figures" w:semiHidden="1" w:unhideWhenUsed="1"/>
-    <w:lsdException w:name="envelope address" w:semiHidden="1" w:unhideWhenUsed="1"/>
-    <w:lsdException w:name="envelope return" w:semiHidden="1" w:unhideWhenUsed="1"/>
-    <w:lsdException w:name="footnote reference" w:semiHidden="1" w:unhideWhenUsed="1"/>
-    <w:lsdException w:name="annotation reference" w:semiHidden="1" w:unhideWhenUsed="1"/>
-    <w:lsdException w:name="line number" w:semiHidden="1" w:unhideWhenUsed="1"/>
-    <w:lsdException w:name="page number" w:semiHidden="1" w:unhideWhenUsed="1"/>
-    <w:lsdException w:name="endnote reference" w:semiHidden="1" w:unhideWhenUsed="1"/>
-    <w:lsdException w:name="endnote text" w:semiHidden="1" w:unhideWhenUsed="1"/>
-    <w:lsdException w:name="table of authorities" w:semiHidden="1" w:unhideWhenUsed="1"/>
-    <w:lsdException w:name="macro" w:semiHidden="1" w:unhideWhenUsed="1"/>
-    <w:lsdException w:name="toa heading" w:semiHidden="1" w:unhideWhenUsed="1"/>
-    <w:lsdException w:name="List" w:semiHidden="1" w:unhideWhenUsed="1"/>
-    <w:lsdException w:name="List Bullet" w:semiHidden="1" w:unhideWhenUsed="1"/>
-    <w:lsdException w:name="List Number" w:semiHidden="1" w:unhideWhenUsed="1"/>
-    <w:lsdException w:name="List 2" w:semiHidden="1" w:unhideWhenUsed="1"/>
-    <w:lsdException w:name="List 3" w:semiHidden="1" w:unhideWhenUsed="1"/>
-    <w:lsdException w:name="List 4" w:semiHidden="1" w:unhideWhenUsed="1"/>
-    <w:lsdException w:name="List 5" w:semiHidden="1" w:unhideWhenUsed="1"/>
-    <w:lsdException w:name="List Bullet 2" w:semiHidden="1" w:unhideWhenUsed="1"/>
-    <w:lsdException w:name="List Bullet 3" w:semiHidden="1" w:unhideWhenUsed="1"/>
-    <w:lsdException w:name="List Bullet 4" w:semiHidden="1" w:unhideWhenUsed="1"/>
-    <w:lsdException w:name="List Bullet 5" w:semiHidden="1" w:unhideWhenUsed="1"/>
-    <w:lsdException w:name="List Number 2" w:semiHidden="1" w:unhideWhenUsed="1"/>
-    <w:lsdException w:name="List Number 3" w:semiHidden="1" w:unhideWhenUsed="1"/>
-    <w:lsdException w:name="List Number 4" w:semiHidden="1" w:unhideWhenUsed="1"/>
-    <w:lsdException w:name="List Number 5" w:semiHidden="1" w:unhideWhenUsed="1"/>
-    <w:lsdException w:name="Title" w:uiPriority="10" w:qFormat="1"/>
-    <w:lsdException w:name="Closing" w:semiHidden="1" w:unhideWhenUsed="1"/>
-    <w:lsdException w:name="Signature" w:semiHidden="1" w:unhideWhenUsed="1"/>
-    <w:lsdException w:name="Default Paragraph Font" w:semiHidden="1" w:uiPriority="1" w:unhideWhenUsed="1"/>
-    <w:lsdException w:name="Body Text" w:semiHidden="1" w:unhideWhenUsed="1"/>
-    <w:lsdException w:name="Body Text Indent" w:semiHidden="1" w:unhideWhenUsed="1"/>
-    <w:lsdException w:name="List Continue" w:semiHidden="1" w:unhideWhenUsed="1"/>
-    <w:lsdException w:name="List Continue 2" w:semiHidden="1" w:unhideWhenUsed="1"/>
-    <w:lsdException w:name="List Continue 3" w:semiHidden="1" w:unhideWhenUsed="1"/>
-    <w:lsdException w:name="List Continue 4" w:semiHidden="1" w:unhideWhenUsed="1"/>
-    <w:lsdException w:name="List Continue 5" w:semiHidden="1" w:unhideWhenUsed="1"/>
-    <w:lsdException w:name="Message Header" w:semiHidden="1" w:unhideWhenUsed="1"/>
-    <w:lsdException w:name="Subtitle" w:uiPriority="11" w:qFormat="1"/>
-    <w:lsdException w:name="Salutation" w:semiHidden="1" w:unhideWhenUsed="1"/>
-    <w:lsdException w:name="Date" w:semiHidden="1" w:unhideWhenUsed="1"/>
-    <w:lsdException w:name="Body Text First Indent" w:semiHidden="1" w:unhideWhenUsed="1"/>
-    <w:lsdException w:name="Body Text First Indent 2" w:semiHidden="1" w:unhideWhenUsed="1"/>
-    <w:lsdException w:name="Note Heading" w:semiHidden="1" w:unhideWhenUsed="1"/>
-    <w:lsdException w:name="Body Text 2" w:semiHidden="1" w:unhideWhenUsed="1"/>
-    <w:lsdException w:name="Body Text 3" w:semiHidden="1" w:unhideWhenUsed="1"/>
-    <w:lsdException w:name="Body Text Indent 2" w:semiHidden="1" w:unhideWhenUsed="1"/>
-    <w:lsdException w:name="Body Text Indent 3" w:semiHidden="1" w:unhideWhenUsed="1"/>
-    <w:lsdException w:name="Block Text" w:semiHidden="1" w:unhideWhenUsed="1"/>
-    <w:lsdException w:name="Hyperlink" w:semiHidden="1" w:unhideWhenUsed="1"/>
-    <w:lsdException w:name="FollowedHyperlink" w:semiHidden="1" w:unhideWhenUsed="1"/>
-    <w:lsdException w:name="Strong" w:uiPriority="22" w:qFormat="1"/>
-    <w:lsdException w:name="Emphasis" w:uiPriority="20" w:qFormat="1"/>
-    <w:lsdException w:name="Document Map" w:semiHidden="1" w:unhideWhenUsed="1"/>
-    <w:lsdException w:name="Plain Text" w:semiHidden="1" w:unhideWhenUsed="1"/>
-    <w:lsdException w:name="E-mail Signature" w:semiHidden="1" w:unhideWhenUsed="1"/>
-    <w:lsdException w:name="HTML Top of Form" w:semiHidden="1" w:unhideWhenUsed="1"/>
-    <w:lsdException w:name="HTML Bottom of Form" w:semiHidden="1" w:unhideWhenUsed="1"/>
-    <w:lsdException w:name="Normal (Web)" w:semiHidden="1" w:unhideWhenUsed="1"/>
-    <w:lsdException w:name="HTML Acronym" w:semiHidden="1" w:unhideWhenUsed="1"/>
-    <w:lsdException w:name="HTML Address" w:semiHidden="1" w:unhideWhenUsed="1"/>
-    <w:lsdException w:name="HTML Cite" w:semiHidden="1" w:unhideWhenUsed="1"/>
-    <w:lsdException w:name="HTML Code" w:semiHidden="1" w:unhideWhenUsed="1"/>
-    <w:lsdException w:name="HTML Definition" w:semiHidden="1" w:unhideWhenUsed="1"/>
-    <w:lsdException w:name="HTML Keyboard" w:semiHidden="1" w:unhideWhenUsed="1"/>
-    <w:lsdException w:name="HTML Preformatted" w:semiHidden="1" w:unhideWhenUsed="1"/>
-    <w:lsdException w:name="HTML Sample" w:semiHidden="1" w:unhideWhenUsed="1"/>
-    <w:lsdException w:name="HTML Typewriter" w:semiHidden="1" w:unhideWhenUsed="1"/>
-    <w:lsdException w:name="HTML Variable" w:semiHidden="1" w:unhideWhenUsed="1"/>
-    <w:lsdException w:name="Normal Table" w:semiHidden="1" w:unhideWhenUsed="1"/>
-    <w:lsdException w:name="annotation subject" w:semiHidden="1" w:unhideWhenUsed="1"/>
-    <w:lsdException w:name="No List" w:semiHidden="1" w:unhideWhenUsed="1"/>
-    <w:lsdException w:name="Outline List 1" w:semiHidden="1" w:unhideWhenUsed="1"/>
-    <w:lsdException w:name="Outline List 2" w:semiHidden="1" w:unhideWhenUsed="1"/>
-    <w:lsdException w:name="Outline List 3" w:semiHidden="1" w:unhideWhenUsed="1"/>
-    <w:lsdException w:name="Table Simple 1" w:semiHidden="1" w:unhideWhenUsed="1"/>
-    <w:lsdException w:name="Table Simple 2" w:semiHidden="1" w:unhideWhenUsed="1"/>
-    <w:lsdException w:name="Table Simple 3" w:semiHidden="1" w:unhideWhenUsed="1"/>
-    <w:lsdException w:name="Table Classic 1" w:semiHidden="1" w:unhideWhenUsed="1"/>
-    <w:lsdException w:name="Table Classic 2" w:semiHidden="1" w:unhideWhenUsed="1"/>
-    <w:lsdException w:name="Table Classic 3" w:semiHidden="1" w:unhideWhenUsed="1"/>
-    <w:lsdException w:name="Table Classic 4" w:semiHidden="1" w:unhideWhenUsed="1"/>
-    <w:lsdException w:name="Table Colorful 1" w:semiHidden="1" w:unhideWhenUsed="1"/>
-    <w:lsdException w:name="Table Colorful 2" w:semiHidden="1" w:unhideWhenUsed="1"/>
-    <w:lsdException w:name="Table Colorful 3" w:semiHidden="1" w:unhideWhenUsed="1"/>
-    <w:lsdException w:name="Table Columns 1" w:semiHidden="1" w:unhideWhenUsed="1"/>
-    <w:lsdException w:name="Table Columns 2" w:semiHidden="1" w:unhideWhenUsed="1"/>
-    <w:lsdException w:name="Table Columns 3" w:semiHidden="1" w:unhideWhenUsed="1"/>
-    <w:lsdException w:name="Table Columns 4" w:semiHidden="1" w:unhideWhenUsed="1"/>
-    <w:lsdException w:name="Table Columns 5" w:semiHidden="1" w:unhideWhenUsed="1"/>
-    <w:lsdException w:name="Table Grid 1" w:semiHidden="1" w:unhideWhenUsed="1"/>
-    <w:lsdException w:name="Table Grid 2" w:semiHidden="1" w:unhideWhenUsed="1"/>
-    <w:lsdException w:name="Table Grid 3" w:semiHidden="1" w:unhideWhenUsed="1"/>
-    <w:lsdException w:name="Table Grid 4" w:semiHidden="1" w:unhideWhenUsed="1"/>
-    <w:lsdException w:name="Table Grid 5" w:semiHidden="1" w:unhideWhenUsed="1"/>
-    <w:lsdException w:name="Table Grid 6" w:semiHidden="1" w:unhideWhenUsed="1"/>
-    <w:lsdException w:name="Table Grid 7" w:semiHidden="1" w:unhideWhenUsed="1"/>
-    <w:lsdException w:name="Table Grid 8" w:semiHidden="1" w:unhideWhenUsed="1"/>
-    <w:lsdException w:name="Table List 1" w:semiHidden="1" w:unhideWhenUsed="1"/>
-    <w:lsdException w:name="Table List 2" w:semiHidden="1" w:unhideWhenUsed="1"/>
-    <w:lsdException w:name="Table List 3" w:semiHidden="1" w:unhideWhenUsed="1"/>
-    <w:lsdException w:name="Table List 4" w:semiHidden="1" w:unhideWhenUsed="1"/>
-    <w:lsdException w:name="Table List 5" w:semiHidden="1" w:unhideWhenUsed="1"/>
-    <w:lsdException w:name="Table List 6" w:semiHidden="1" w:unhideWhenUsed="1"/>
-    <w:lsdException w:name="Table List 7" w:semiHidden="1" w:unhideWhenUsed="1"/>
-    <w:lsdException w:name="Table List 8" w:semiHidden="1" w:unhideWhenUsed="1"/>
-    <w:lsdException w:name="Table 3D effects 1" w:semiHidden="1" w:unhideWhenUsed="1"/>
-    <w:lsdException w:name="Table 3D effects 2" w:semiHidden="1" w:unhideWhenUsed="1"/>
-    <w:lsdException w:name="Table 3D effects 3" w:semiHidden="1" w:unhideWhenUsed="1"/>
-    <w:lsdException w:name="Table Contemporary" w:semiHidden="1" w:unhideWhenUsed="1"/>
-    <w:lsdException w:name="Table Elegant" w:semiHidden="1" w:unhideWhenUsed="1"/>
-    <w:lsdException w:name="Table Professional" w:semiHidden="1" w:unhideWhenUsed="1"/>
-    <w:lsdException w:name="Table Subtle 1" w:semiHidden="1" w:unhideWhenUsed="1"/>
-    <w:lsdException w:name="Table Subtle 2" w:semiHidden="1" w:unhideWhenUsed="1"/>
-    <w:lsdException w:name="Table Web 1" w:semiHidden="1" w:unhideWhenUsed="1"/>
-    <w:lsdException w:name="Table Web 2" w:semiHidden="1" w:unhideWhenUsed="1"/>
-    <w:lsdException w:name="Table Web 3" w:semiHidden="1" w:unhideWhenUsed="1"/>
-    <w:lsdException w:name="Balloon Text" w:semiHidden="1" w:unhideWhenUsed="1"/>
-    <w:lsdException w:name="Table Grid" w:uiPriority="39"/>
-    <w:lsdException w:name="Table Theme" w:semiHidden="1" w:unhideWhenUsed="1"/>
-    <w:lsdException w:name="Placeholder Text" w:semiHidden="1"/>
-    <w:lsdException w:name="No Spacing" w:uiPriority="1" w:qFormat="1"/>
-    <w:lsdException w:name="Light Shading" w:uiPriority="60"/>
-    <w:lsdException w:name="Light List" w:uiPriority="61"/>
-    <w:lsdException w:name="Light Grid" w:uiPriority="62"/>
-    <w:lsdException w:name="Medium Shading 1" w:uiPriority="63"/>
-    <w:lsdException w:name="Medium Shading 2" w:uiPriority="64"/>
-    <w:lsdException w:name="Medium List 1" w:uiPriority="65"/>
-    <w:lsdException w:name="Medium List 2" w:uiPriority="66"/>
-    <w:lsdException w:name="Medium Grid 1" w:uiPriority="67"/>
-    <w:lsdException w:name="Medium Grid 2" w:uiPriority="68"/>
-    <w:lsdException w:name="Medium Grid 3" w:uiPriority="69"/>
-    <w:lsdException w:name="Dark List" w:uiPriority="70"/>
-    <w:lsdException w:name="Colorful Shading" w:uiPriority="71"/>
-    <w:lsdException w:name="Colorful List" w:uiPriority="72"/>
-    <w:lsdException w:name="Colorful Grid" w:uiPriority="73"/>
-    <w:lsdException w:name="Light Shading Accent 1" w:uiPriority="60"/>
-    <w:lsdException w:name="Light List Accent 1" w:uiPriority="61"/>
-    <w:lsdException w:name="Light Grid Accent 1" w:uiPriority="62"/>
-    <w:lsdException w:name="Medium Shading 1 Accent 1" w:uiPriority="63"/>
-    <w:lsdException w:name="Medium Shading 2 Accent 1" w:uiPriority="64"/>
-    <w:lsdException w:name="Medium List 1 Accent 1" w:uiPriority="65"/>
-    <w:lsdException w:name="Revision" w:semiHidden="1"/>
-    <w:lsdException w:name="List Paragraph" w:uiPriority="34" w:qFormat="1"/>
-    <w:lsdException w:name="Quote" w:uiPriority="29" w:qFormat="1"/>
-    <w:lsdException w:name="Intense Quote" w:uiPriority="30" w:qFormat="1"/>
-    <w:lsdException w:name="Medium List 2 Accent 1" w:uiPriority="66"/>
-    <w:lsdException w:name="Medium Grid 1 Accent 1" w:uiPriority="67"/>
-    <w:lsdException w:name="Medium Grid 2 Accent 1" w:uiPriority="68"/>
-    <w:lsdException w:name="Medium Grid 3 Accent 1" w:uiPriority="69"/>
-    <w:lsdException w:name="Dark List Accent 1" w:uiPriority="70"/>
-    <w:lsdException w:name="Colorful Shading Accent 1" w:uiPriority="71"/>
-    <w:lsdException w:name="Colorful List Accent 1" w:uiPriority="72"/>
-    <w:lsdException w:name="Colorful Grid Accent 1" w:uiPriority="73"/>
-    <w:lsdException w:name="Light Shading Accent 2" w:uiPriority="60"/>
-    <w:lsdException w:name="Light List Accent 2" w:uiPriority="61"/>
-    <w:lsdException w:name="Light Grid Accent 2" w:uiPriority="62"/>
-    <w:lsdException w:name="Medium Shading 1 Accent 2" w:uiPriority="63"/>
-    <w:lsdException w:name="Medium Shading 2 Accent 2" w:uiPriority="64"/>
-    <w:lsdException w:name="Medium List 1 Accent 2" w:uiPriority="65"/>
-    <w:lsdException w:name="Medium List 2 Accent 2" w:uiPriority="66"/>
-    <w:lsdException w:name="Medium Grid 1 Accent 2" w:uiPriority="67"/>
-    <w:lsdException w:name="Medium Grid 2 Accent 2" w:uiPriority="68"/>
-    <w:lsdException w:name="Medium Grid 3 Accent 2" w:uiPriority="69"/>
-    <w:lsdException w:name="Dark List Accent 2" w:uiPriority="70"/>
-    <w:lsdException w:name="Colorful Shading Accent 2" w:uiPriority="71"/>
-    <w:lsdException w:name="Colorful List Accent 2" w:uiPriority="72"/>
-    <w:lsdException w:name="Colorful Grid Accent 2" w:uiPriority="73"/>
-    <w:lsdException w:name="Light Shading Accent 3" w:uiPriority="60"/>
-    <w:lsdException w:name="Light List Accent 3" w:uiPriority="61"/>
-    <w:lsdException w:name="Light Grid Accent 3" w:uiPriority="62"/>
-    <w:lsdException w:name="Medium Shading 1 Accent 3" w:uiPriority="63"/>
-    <w:lsdException w:name="Medium Shading 2 Accent 3" w:uiPriority="64"/>
-    <w:lsdException w:name="Medium List 1 Accent 3" w:uiPriority="65"/>
-    <w:lsdException w:name="Medium List 2 Accent 3" w:uiPriority="66"/>
-    <w:lsdException w:name="Medium Grid 1 Accent 3" w:uiPriority="67"/>
-    <w:lsdException w:name="Medium Grid 2 Accent 3" w:uiPriority="68"/>
-    <w:lsdException w:name="Medium Grid 3 Accent 3" w:uiPriority="69"/>
-    <w:lsdException w:name="Dark List Accent 3" w:uiPriority="70"/>
-    <w:lsdException w:name="Colorful Shading Accent 3" w:uiPriority="71"/>
-    <w:lsdException w:name="Colorful List Accent 3" w:uiPriority="72"/>
-    <w:lsdException w:name="Colorful Grid Accent 3" w:uiPriority="73"/>
-    <w:lsdException w:name="Light Shading Accent 4" w:uiPriority="60"/>
-    <w:lsdException w:name="Light List Accent 4" w:uiPriority="61"/>
-    <w:lsdException w:name="Light Grid Accent 4" w:uiPriority="62"/>
-    <w:lsdException w:name="Medium Shading 1 Accent 4" w:uiPriority="63"/>
-    <w:lsdException w:name="Medium Shading 2 Accent 4" w:uiPriority="64"/>
-    <w:lsdException w:name="Medium List 1 Accent 4" w:uiPriority="65"/>
-    <w:lsdException w:name="Medium List 2 Accent 4" w:uiPriority="66"/>
-    <w:lsdException w:name="Medium Grid 1 Accent 4" w:uiPriority="67"/>
-    <w:lsdException w:name="Medium Grid 2 Accent 4" w:uiPriority="68"/>
-    <w:lsdException w:name="Medium Grid 3 Accent 4" w:uiPriority="69"/>
-    <w:lsdException w:name="Dark List Accent 4" w:uiPriority="70"/>
-    <w:lsdException w:name="Colorful Shading Accent 4" w:uiPriority="71"/>
-    <w:lsdException w:name="Colorful List Accent 4" w:uiPriority="72"/>
-    <w:lsdException w:name="Colorful Grid Accent 4" w:uiPriority="73"/>
-    <w:lsdException w:name="Light Shading Accent 5" w:uiPriority="60"/>
-    <w:lsdException w:name="Light List Accent 5" w:uiPriority="61"/>
-    <w:lsdException w:name="Light Grid Accent 5" w:uiPriority="62"/>
-    <w:lsdException w:name="Medium Shading 1 Accent 5" w:uiPriority="63"/>
-    <w:lsdException w:name="Medium Shading 2 Accent 5" w:uiPriority="64"/>
-    <w:lsdException w:name="Medium List 1 Accent 5" w:uiPriority="65"/>
-    <w:lsdException w:name="Medium List 2 Accent 5" w:uiPriority="66"/>
-    <w:lsdException w:name="Medium Grid 1 Accent 5" w:uiPriority="67"/>
-    <w:lsdException w:name="Medium Grid 2 Accent 5" w:uiPriority="68"/>
-    <w:lsdException w:name="Medium Grid 3 Accent 5" w:uiPriority="69"/>
-    <w:lsdException w:name="Dark List Accent 5" w:uiPriority="70"/>
-    <w:lsdException w:name="Colorful Shading Accent 5" w:uiPriority="71"/>
-    <w:lsdException w:name="Colorful List Accent 5" w:uiPriority="72"/>
-    <w:lsdException w:name="Colorful Grid Accent 5" w:uiPriority="73"/>
-    <w:lsdException w:name="Light Shading Accent 6" w:uiPriority="60"/>
-    <w:lsdException w:name="Light List Accent 6" w:uiPriority="61"/>
-    <w:lsdException w:name="Light Grid Accent 6" w:uiPriority="62"/>
-    <w:lsdException w:name="Medium Shading 1 Accent 6" w:uiPriority="63"/>
-    <w:lsdException w:name="Medium Shading 2 Accent 6" w:uiPriority="64"/>
-    <w:lsdException w:name="Medium List 1 Accent 6" w:uiPriority="65"/>
-    <w:lsdException w:name="Medium List 2 Accent 6" w:uiPriority="66"/>
-    <w:lsdException w:name="Medium Grid 1 Accent 6" w:uiPriority="67"/>
-    <w:lsdException w:name="Medium Grid 2 Accent 6" w:uiPriority="68"/>
-    <w:lsdException w:name="Medium Grid 3 Accent 6" w:uiPriority="69"/>
-    <w:lsdException w:name="Dark List Accent 6" w:uiPriority="70"/>
-    <w:lsdException w:name="Colorful Shading Accent 6" w:uiPriority="71"/>
-    <w:lsdException w:name="Colorful List Accent 6" w:uiPriority="72"/>
-    <w:lsdException w:name="Colorful Grid Accent 6" w:uiPriority="73"/>
-    <w:lsdException w:name="Subtle Emphasis" w:uiPriority="19" w:qFormat="1"/>
-    <w:lsdException w:name="Intense Emphasis" w:uiPriority="21" w:qFormat="1"/>
-    <w:lsdException w:name="Subtle Reference" w:uiPriority="31" w:qFormat="1"/>
-    <w:lsdException w:name="Intense Reference" w:uiPriority="32" w:qFormat="1"/>
-    <w:lsdException w:name="Book Title" w:uiPriority="33" w:qFormat="1"/>
-    <w:lsdException w:name="Bibliography" w:semiHidden="1" w:uiPriority="37" w:unhideWhenUsed="1"/>
-    <w:lsdException w:name="TOC Heading" w:semiHidden="1" w:uiPriority="39" w:unhideWhenUsed="1" w:qFormat="1"/>
-    <w:lsdException w:name="Plain Table 1" w:uiPriority="41"/>
-    <w:lsdException w:name="Plain Table 2" w:uiPriority="42"/>
-    <w:lsdException w:name="Plain Table 3" w:uiPriority="43"/>
-    <w:lsdException w:name="Plain Table 4" w:uiPriority="44"/>
-    <w:lsdException w:name="Plain Table 5" w:uiPriority="45"/>
-    <w:lsdException w:name="Grid Table Light" w:uiPriority="40"/>
-    <w:lsdException w:name="Grid Table 1 Light" w:uiPriority="46"/>
-    <w:lsdException w:name="Grid Table 2" w:uiPriority="47"/>
-    <w:lsdException w:name="Grid Table 3" w:uiPriority="48"/>
-    <w:lsdException w:name="Grid Table 4" w:uiPriority="49"/>
-    <w:lsdException w:name="Grid Table 5 Dark" w:uiPriority="50"/>
-    <w:lsdException w:name="Grid Table 6 Colorful" w:uiPriority="51"/>
-    <w:lsdException w:name="Grid Table 7 Colorful" w:uiPriority="52"/>
-    <w:lsdException w:name="Grid Table 1 Light Accent 1" w:uiPriority="46"/>
-    <w:lsdException w:name="Grid Table 2 Accent 1" w:uiPriority="47"/>
-    <w:lsdException w:name="Grid Table 3 Accent 1" w:uiPriority="48"/>
-    <w:lsdException w:name="Grid Table 4 Accent 1" w:uiPriority="49"/>
-    <w:lsdException w:name="Grid Table 5 Dark Accent 1" w:uiPriority="50"/>
-    <w:lsdException w:name="Grid Table 6 Colorful Accent 1" w:uiPriority="51"/>
-    <w:lsdException w:name="Grid Table 7 Colorful Accent 1" w:uiPriority="52"/>
-    <w:lsdException w:name="Grid Table 1 Light Accent 2" w:uiPriority="46"/>
-    <w:lsdException w:name="Grid Table 2 Accent 2" w:uiPriority="47"/>
-    <w:lsdException w:name="Grid Table 3 Accent 2" w:uiPriority="48"/>
-    <w:lsdException w:name="Grid Table 4 Accent 2" w:uiPriority="49"/>
-    <w:lsdException w:name="Grid Table 5 Dark Accent 2" w:uiPriority="50"/>
-    <w:lsdException w:name="Grid Table 6 Colorful Accent 2" w:uiPriority="51"/>
-    <w:lsdException w:name="Grid Table 7 Colorful Accent 2" w:uiPriority="52"/>
-    <w:lsdException w:name="Grid Table 1 Light Accent 3" w:uiPriority="46"/>
-    <w:lsdException w:name="Grid Table 2 Accent 3" w:uiPriority="47"/>
-    <w:lsdException w:name="Grid Table 3 Accent 3" w:uiPriority="48"/>
-    <w:lsdException w:name="Grid Table 4 Accent 3" w:uiPriority="49"/>
-    <w:lsdException w:name="Grid Table 5 Dark Accent 3" w:uiPriority="50"/>
-    <w:lsdException w:name="Grid Table 6 Colorful Accent 3" w:uiPriority="51"/>
-    <w:lsdException w:name="Grid Table 7 Colorful Accent 3" w:uiPriority="52"/>
-    <w:lsdException w:name="Grid Table 1 Light Accent 4" w:uiPriority="46"/>
-    <w:lsdException w:name="Grid Table 2 Accent 4" w:uiPriority="47"/>
-    <w:lsdException w:name="Grid Table 3 Accent 4" w:uiPriority="48"/>
-    <w:lsdException w:name="Grid Table 4 Accent 4" w:uiPriority="49"/>
-    <w:lsdException w:name="Grid Table 5 Dark Accent 4" w:uiPriority="50"/>
-    <w:lsdException w:name="Grid Table 6 Colorful Accent 4" w:uiPriority="51"/>
-    <w:lsdException w:name="Grid Table 7 Colorful Accent 4" w:uiPriority="52"/>
-    <w:lsdException w:name="Grid Table 1 Light Accent 5" w:uiPriority="46"/>
-    <w:lsdException w:name="Grid Table 2 Accent 5" w:uiPriority="47"/>
-    <w:lsdException w:name="Grid Table 3 Accent 5" w:uiPriority="48"/>
-    <w:lsdException w:name="Grid Table 4 Accent 5" w:uiPriority="49"/>
-    <w:lsdException w:name="Grid Table 5 Dark Accent 5" w:uiPriority="50"/>
-    <w:lsdException w:name="Grid Table 6 Colorful Accent 5" w:uiPriority="51"/>
-    <w:lsdException w:name="Grid Table 7 Colorful Accent 5" w:uiPriority="52"/>
-    <w:lsdException w:name="Grid Table 1 Light Accent 6" w:uiPriority="46"/>
-    <w:lsdException w:name="Grid Table 2 Accent 6" w:uiPriority="47"/>
-    <w:lsdException w:name="Grid Table 3 Accent 6" w:uiPriority="48"/>
-    <w:lsdException w:name="Grid Table 4 Accent 6" w:uiPriority="49"/>
-    <w:lsdException w:name="Grid Table 5 Dark Accent 6" w:uiPriority="50"/>
-    <w:lsdException w:name="Grid Table 6 Colorful Accent 6" w:uiPriority="51"/>
-    <w:lsdException w:name="Grid Table 7 Colorful Accent 6" w:uiPriority="52"/>
-    <w:lsdException w:name="List Table 1 Light" w:uiPriority="46"/>
-    <w:lsdException w:name="List Table 2" w:uiPriority="47"/>
-    <w:lsdException w:name="List Table 3" w:uiPriority="48"/>
-    <w:lsdException w:name="List Table 4" w:uiPriority="49"/>
-    <w:lsdException w:name="List Table 5 Dark" w:uiPriority="50"/>
-    <w:lsdException w:name="List Table 6 Colorful" w:uiPriority="51"/>
-    <w:lsdException w:name="List Table 7 Colorful" w:uiPriority="52"/>
-    <w:lsdException w:name="List Table 1 Light Accent 1" w:uiPriority="46"/>
-    <w:lsdException w:name="List Table 2 Accent 1" w:uiPriority="47"/>
-    <w:lsdException w:name="List Table 3 Accent 1" w:uiPriority="48"/>
-    <w:lsdException w:name="List Table 4 Accent 1" w:uiPriority="49"/>
-    <w:lsdException w:name="List Table 5 Dark Accent 1" w:uiPriority="50"/>
-    <w:lsdException w:name="List Table 6 Colorful Accent 1" w:uiPriority="51"/>
-    <w:lsdException w:name="List Table 7 Colorful Accent 1" w:uiPriority="52"/>
-    <w:lsdException w:name="List Table 1 Light Accent 2" w:uiPriority="46"/>
-    <w:lsdException w:name="List Table 2 Accent 2" w:uiPriority="47"/>
-    <w:lsdException w:name="List Table 3 Accent 2" w:uiPriority="48"/>
-    <w:lsdException w:name="List Table 4 Accent 2" w:uiPriority="49"/>
-    <w:lsdException w:name="List Table 5 Dark Accent 2" w:uiPriority="50"/>
-    <w:lsdException w:name="List Table 6 Colorful Accent 2" w:uiPriority="51"/>
-    <w:lsdException w:name="List Table 7 Colorful Accent 2" w:uiPriority="52"/>
-    <w:lsdException w:name="List Table 1 Light Accent 3" w:uiPriority="46"/>
-    <w:lsdException w:name="List Table 2 Accent 3" w:uiPriority="47"/>
-    <w:lsdException w:name="List Table 3 Accent 3" w:uiPriority="48"/>
-    <w:lsdException w:name="List Table 4 Accent 3" w:uiPriority="49"/>
-    <w:lsdException w:name="List Table 5 Dark Accent 3" w:uiPriority="50"/>
-    <w:lsdException w:name="List Table 6 Colorful Accent 3" w:uiPriority="51"/>
-    <w:lsdException w:name="List Table 7 Colorful Accent 3" w:uiPriority="52"/>
-    <w:lsdException w:name="List Table 1 Light Accent 4" w:uiPriority="46"/>
-    <w:lsdException w:name="List Table 2 Accent 4" w:uiPriority="47"/>
-    <w:lsdException w:name="List Table 3 Accent 4" w:uiPriority="48"/>
-    <w:lsdException w:name="List Table 4 Accent 4" w:uiPriority="49"/>
-    <w:lsdException w:name="List Table 5 Dark Accent 4" w:uiPriority="50"/>
-    <w:lsdException w:name="List Table 6 Colorful Accent 4" w:uiPriority="51"/>
-    <w:lsdException w:name="List Table 7 Colorful Accent 4" w:uiPriority="52"/>
-    <w:lsdException w:name="List Table 1 Light Accent 5" w:uiPriority="46"/>
-    <w:lsdException w:name="List Table 2 Accent 5" w:uiPriority="47"/>
-    <w:lsdException w:name="List Table 3 Accent 5" w:uiPriority="48"/>
-    <w:lsdException w:name="List Table 4 Accent 5" w:uiPriority="49"/>
-    <w:lsdException w:name="List Table 5 Dark Accent 5" w:uiPriority="50"/>
-    <w:lsdException w:name="List Table 6 Colorful Accent 5" w:uiPriority="51"/>
-    <w:lsdException w:name="List Table 7 Colorful Accent 5" w:uiPriority="52"/>
-    <w:lsdException w:name="List Table 1 Light Accent 6" w:uiPriority="46"/>
-    <w:lsdException w:name="List Table 2 Accent 6" w:uiPriority="47"/>
-    <w:lsdException w:name="List Table 3 Accent 6" w:uiPriority="48"/>
-    <w:lsdException w:name="List Table 4 Accent 6" w:uiPriority="49"/>
-    <w:lsdException w:name="List Table 5 Dark Accent 6" w:uiPriority="50"/>
-    <w:lsdException w:name="List Table 6 Colorful Accent 6" w:uiPriority="51"/>
-    <w:lsdException w:name="List Table 7 Colorful Accent 6" w:uiPriority="52"/>
+  <w:latentStyles w:defLockedState="0" w:defUIPriority="99" w:defSemiHidden="1" w:defUnhideWhenUsed="1" w:defQFormat="0" w:count="267">
+    <w:lsdException w:name="Normal" w:semiHidden="0" w:uiPriority="0" w:unhideWhenUsed="0" w:qFormat="1"/>
+    <w:lsdException w:name="heading 1" w:semiHidden="0" w:uiPriority="9" w:unhideWhenUsed="0" w:qFormat="1"/>
+    <w:lsdException w:name="heading 2" w:uiPriority="9" w:qFormat="1"/>
+    <w:lsdException w:name="heading 3" w:uiPriority="9" w:qFormat="1"/>
+    <w:lsdException w:name="heading 4" w:uiPriority="9" w:qFormat="1"/>
+    <w:lsdException w:name="heading 5" w:uiPriority="9" w:qFormat="1"/>
+    <w:lsdException w:name="heading 6" w:uiPriority="9" w:qFormat="1"/>
+    <w:lsdException w:name="heading 7" w:uiPriority="9" w:qFormat="1"/>
+    <w:lsdException w:name="heading 8" w:uiPriority="9" w:qFormat="1"/>
+    <w:lsdException w:name="heading 9" w:uiPriority="9" w:qFormat="1"/>
+    <w:lsdException w:name="toc 1" w:uiPriority="39"/>
+    <w:lsdException w:name="toc 2" w:uiPriority="39"/>
+    <w:lsdException w:name="toc 3" w:uiPriority="39"/>
+    <w:lsdException w:name="toc 4" w:uiPriority="39"/>
+    <w:lsdException w:name="toc 5" w:uiPriority="39"/>
+    <w:lsdException w:name="toc 6" w:uiPriority="39"/>
+    <w:lsdException w:name="toc 7" w:uiPriority="39"/>
+    <w:lsdException w:name="toc 8" w:uiPriority="39"/>
+    <w:lsdException w:name="toc 9" w:uiPriority="39"/>
+    <w:lsdException w:name="caption" w:uiPriority="35" w:qFormat="1"/>
+    <w:lsdException w:name="Title" w:semiHidden="0" w:uiPriority="10" w:unhideWhenUsed="0" w:qFormat="1"/>
+    <w:lsdException w:name="Default Paragraph Font" w:uiPriority="1"/>
+    <w:lsdException w:name="Subtitle" w:semiHidden="0" w:uiPriority="11" w:unhideWhenUsed="0" w:qFormat="1"/>
+    <w:lsdException w:name="Strong" w:semiHidden="0" w:uiPriority="22" w:unhideWhenUsed="0" w:qFormat="1"/>
+    <w:lsdException w:name="Emphasis" w:semiHidden="0" w:uiPriority="20" w:unhideWhenUsed="0" w:qFormat="1"/>
+    <w:lsdException w:name="Table Grid" w:semiHidden="0" w:uiPriority="39" w:unhideWhenUsed="0"/>
+    <w:lsdException w:name="Placeholder Text" w:unhideWhenUsed="0"/>
+    <w:lsdException w:name="No Spacing" w:semiHidden="0" w:uiPriority="1" w:unhideWhenUsed="0" w:qFormat="1"/>
+    <w:lsdException w:name="Light Shading" w:semiHidden="0" w:uiPriority="60" w:unhideWhenUsed="0"/>
+    <w:lsdException w:name="Light List" w:semiHidden="0" w:uiPriority="61" w:unhideWhenUsed="0"/>
+    <w:lsdException w:name="Light Grid" w:semiHidden="0" w:uiPriority="62" w:unhideWhenUsed="0"/>
+    <w:lsdException w:name="Medium Shading 1" w:semiHidden="0" w:uiPriority="63" w:unhideWhenUsed="0"/>
+    <w:lsdException w:name="Medium Shading 2" w:semiHidden="0" w:uiPriority="64" w:unhideWhenUsed="0"/>
+    <w:lsdException w:name="Medium List 1" w:semiHidden="0" w:uiPriority="65" w:unhideWhenUsed="0"/>
+    <w:lsdException w:name="Medium List 2" w:semiHidden="0" w:uiPriority="66" w:unhideWhenUsed="0"/>
+    <w:lsdException w:name="Medium Grid 1" w:semiHidden="0" w:uiPriority="67" w:unhideWhenUsed="0"/>
+    <w:lsdException w:name="Medium Grid 2" w:semiHidden="0" w:uiPriority="68" w:unhideWhenUsed="0"/>
+    <w:lsdException w:name="Medium Grid 3" w:semiHidden="0" w:uiPriority="69" w:unhideWhenUsed="0"/>
+    <w:lsdException w:name="Dark List" w:semiHidden="0" w:uiPriority="70" w:unhideWhenUsed="0"/>
+    <w:lsdException w:name="Colorful Shading" w:semiHidden="0" w:uiPriority="71" w:unhideWhenUsed="0"/>
+    <w:lsdException w:name="Colorful List" w:semiHidden="0" w:uiPriority="72" w:unhideWhenUsed="0"/>
+    <w:lsdException w:name="Colorful Grid" w:semiHidden="0" w:uiPriority="73" w:unhideWhenUsed="0"/>
+    <w:lsdException w:name="Light Shading Accent 1" w:semiHidden="0" w:uiPriority="60" w:unhideWhenUsed="0"/>
+    <w:lsdException w:name="Light List Accent 1" w:semiHidden="0" w:uiPriority="61" w:unhideWhenUsed="0"/>
+    <w:lsdException w:name="Light Grid Accent 1" w:semiHidden="0" w:uiPriority="62" w:unhideWhenUsed="0"/>
+    <w:lsdException w:name="Medium Shading 1 Accent 1" w:semiHidden="0" w:uiPriority="63" w:unhideWhenUsed="0"/>
+    <w:lsdException w:name="Medium Shading 2 Accent 1" w:semiHidden="0" w:uiPriority="64" w:unhideWhenUsed="0"/>
+    <w:lsdException w:name="Medium List 1 Accent 1" w:semiHidden="0" w:uiPriority="65" w:unhideWhenUsed="0"/>
+    <w:lsdException w:name="Revision" w:unhideWhenUsed="0"/>
+    <w:lsdException w:name="List Paragraph" w:semiHidden="0" w:uiPriority="34" w:unhideWhenUsed="0" w:qFormat="1"/>
+    <w:lsdException w:name="Quote" w:semiHidden="0" w:uiPriority="29" w:unhideWhenUsed="0" w:qFormat="1"/>
+    <w:lsdException w:name="Intense Quote" w:semiHidden="0" w:uiPriority="30" w:unhideWhenUsed="0" w:qFormat="1"/>
+    <w:lsdException w:name="Medium List 2 Accent 1" w:semiHidden="0" w:uiPriority="66" w:unhideWhenUsed="0"/>
+    <w:lsdException w:name="Medium Grid 1 Accent 1" w:semiHidden="0" w:uiPriority="67" w:unhideWhenUsed="0"/>
+    <w:lsdException w:name="Medium Grid 2 Accent 1" w:semiHidden="0" w:uiPriority="68" w:unhideWhenUsed="0"/>
+    <w:lsdException w:name="Medium Grid 3 Accent 1" w:semiHidden="0" w:uiPriority="69" w:unhideWhenUsed="0"/>
+    <w:lsdException w:name="Dark List Accent 1" w:semiHidden="0" w:uiPriority="70" w:unhideWhenUsed="0"/>
+    <w:lsdException w:name="Colorful Shading Accent 1" w:semiHidden="0" w:uiPriority="71" w:unhideWhenUsed="0"/>
+    <w:lsdException w:name="Colorful List Accent 1" w:semiHidden="0" w:uiPriority="72" w:unhideWhenUsed="0"/>
+    <w:lsdException w:name="Colorful Grid Accent 1" w:semiHidden="0" w:uiPriority="73" w:unhideWhenUsed="0"/>
+    <w:lsdException w:name="Light Shading Accent 2" w:semiHidden="0" w:uiPriority="60" w:unhideWhenUsed="0"/>
+    <w:lsdException w:name="Light List Accent 2" w:semiHidden="0" w:uiPriority="61" w:unhideWhenUsed="0"/>
+    <w:lsdException w:name="Light Grid Accent 2" w:semiHidden="0" w:uiPriority="62" w:unhideWhenUsed="0"/>
+    <w:lsdException w:name="Medium Shading 1 Accent 2" w:semiHidden="0" w:uiPriority="63" w:unhideWhenUsed="0"/>
+    <w:lsdException w:name="Medium Shading 2 Accent 2" w:semiHidden="0" w:uiPriority="64" w:unhideWhenUsed="0"/>
+    <w:lsdException w:name="Medium List 1 Accent 2" w:semiHidden="0" w:uiPriority="65" w:unhideWhenUsed="0"/>
+    <w:lsdException w:name="Medium List 2 Accent 2" w:semiHidden="0" w:uiPriority="66" w:unhideWhenUsed="0"/>
+    <w:lsdException w:name="Medium Grid 1 Accent 2" w:semiHidden="0" w:uiPriority="67" w:unhideWhenUsed="0"/>
+    <w:lsdException w:name="Medium Grid 2 Accent 2" w:semiHidden="0" w:uiPriority="68" w:unhideWhenUsed="0"/>
+    <w:lsdException w:name="Medium Grid 3 Accent 2" w:semiHidden="0" w:uiPriority="69" w:unhideWhenUsed="0"/>
+    <w:lsdException w:name="Dark List Accent 2" w:semiHidden="0" w:uiPriority="70" w:unhideWhenUsed="0"/>
+    <w:lsdException w:name="Colorful Shading Accent 2" w:semiHidden="0" w:uiPriority="71" w:unhideWhenUsed="0"/>
+    <w:lsdException w:name="Colorful List Accent 2" w:semiHidden="0" w:uiPriority="72" w:unhideWhenUsed="0"/>
+    <w:lsdException w:name="Colorful Grid Accent 2" w:semiHidden="0" w:uiPriority="73" w:unhideWhenUsed="0"/>
+    <w:lsdException w:name="Light Shading Accent 3" w:semiHidden="0" w:uiPriority="60" w:unhideWhenUsed="0"/>
+    <w:lsdException w:name="Light List Accent 3" w:semiHidden="0" w:uiPriority="61" w:unhideWhenUsed="0"/>
+    <w:lsdException w:name="Light Grid Accent 3" w:semiHidden="0" w:uiPriority="62" w:unhideWhenUsed="0"/>
+    <w:lsdException w:name="Medium Shading 1 Accent 3" w:semiHidden="0" w:uiPriority="63" w:unhideWhenUsed="0"/>
+    <w:lsdException w:name="Medium Shading 2 Accent 3" w:semiHidden="0" w:uiPriority="64" w:unhideWhenUsed="0"/>
+    <w:lsdException w:name="Medium List 1 Accent 3" w:semiHidden="0" w:uiPriority="65" w:unhideWhenUsed="0"/>
+    <w:lsdException w:name="Medium List 2 Accent 3" w:semiHidden="0" w:uiPriority="66" w:unhideWhenUsed="0"/>
+    <w:lsdException w:name="Medium Grid 1 Accent 3" w:semiHidden="0" w:uiPriority="67" w:unhideWhenUsed="0"/>
+    <w:lsdException w:name="Medium Grid 2 Accent 3" w:semiHidden="0" w:uiPriority="68" w:unhideWhenUsed="0"/>
+    <w:lsdException w:name="Medium Grid 3 Accent 3" w:semiHidden="0" w:uiPriority="69" w:unhideWhenUsed="0"/>
+    <w:lsdException w:name="Dark List Accent 3" w:semiHidden="0" w:uiPriority="70" w:unhideWhenUsed="0"/>
+    <w:lsdException w:name="Colorful Shading Accent 3" w:semiHidden="0" w:uiPriority="71" w:unhideWhenUsed="0"/>
+    <w:lsdException w:name="Colorful List Accent 3" w:semiHidden="0" w:uiPriority="72" w:unhideWhenUsed="0"/>
+    <w:lsdException w:name="Colorful Grid Accent 3" w:semiHidden="0" w:uiPriority="73" w:unhideWhenUsed="0"/>
+    <w:lsdException w:name="Light Shading Accent 4" w:semiHidden="0" w:uiPriority="60" w:unhideWhenUsed="0"/>
+    <w:lsdException w:name="Light List Accent 4" w:semiHidden="0" w:uiPriority="61" w:unhideWhenUsed="0"/>
+    <w:lsdException w:name="Light Grid Accent 4" w:semiHidden="0" w:uiPriority="62" w:unhideWhenUsed="0"/>
+    <w:lsdException w:name="Medium Shading 1 Accent 4" w:semiHidden="0" w:uiPriority="63" w:unhideWhenUsed="0"/>
+    <w:lsdException w:name="Medium Shading 2 Accent 4" w:semiHidden="0" w:uiPriority="64" w:unhideWhenUsed="0"/>
+    <w:lsdException w:name="Medium List 1 Accent 4" w:semiHidden="0" w:uiPriority="65" w:unhideWhenUsed="0"/>
+    <w:lsdException w:name="Medium List 2 Accent 4" w:semiHidden="0" w:uiPriority="66" w:unhideWhenUsed="0"/>
+    <w:lsdException w:name="Medium Grid 1 Accent 4" w:semiHidden="0" w:uiPriority="67" w:unhideWhenUsed="0"/>
+    <w:lsdException w:name="Medium Grid 2 Accent 4" w:semiHidden="0" w:uiPriority="68" w:unhideWhenUsed="0"/>
+    <w:lsdException w:name="Medium Grid 3 Accent 4" w:semiHidden="0" w:uiPriority="69" w:unhideWhenUsed="0"/>
+    <w:lsdException w:name="Dark List Accent 4" w:semiHidden="0" w:uiPriority="70" w:unhideWhenUsed="0"/>
+    <w:lsdException w:name="Colorful Shading Accent 4" w:semiHidden="0" w:uiPriority="71" w:unhideWhenUsed="0"/>
+    <w:lsdException w:name="Colorful List Accent 4" w:semiHidden="0" w:uiPriority="72" w:unhideWhenUsed="0"/>
+    <w:lsdException w:name="Colorful Grid Accent 4" w:semiHidden="0" w:uiPriority="73" w:unhideWhenUsed="0"/>
+    <w:lsdException w:name="Light Shading Accent 5" w:semiHidden="0" w:uiPriority="60" w:unhideWhenUsed="0"/>
+    <w:lsdException w:name="Light List Accent 5" w:semiHidden="0" w:uiPriority="61" w:unhideWhenUsed="0"/>
+    <w:lsdException w:name="Light Grid Accent 5" w:semiHidden="0" w:uiPriority="62" w:unhideWhenUsed="0"/>
+    <w:lsdException w:name="Medium Shading 1 Accent 5" w:semiHidden="0" w:uiPriority="63" w:unhideWhenUsed="0"/>
+    <w:lsdException w:name="Medium Shading 2 Accent 5" w:semiHidden="0" w:uiPriority="64" w:unhideWhenUsed="0"/>
+    <w:lsdException w:name="Medium List 1 Accent 5" w:semiHidden="0" w:uiPriority="65" w:unhideWhenUsed="0"/>
+    <w:lsdException w:name="Medium List 2 Accent 5" w:semiHidden="0" w:uiPriority="66" w:unhideWhenUsed="0"/>
+    <w:lsdException w:name="Medium Grid 1 Accent 5" w:semiHidden="0" w:uiPriority="67" w:unhideWhenUsed="0"/>
+    <w:lsdException w:name="Medium Grid 2 Accent 5" w:semiHidden="0" w:uiPriority="68" w:unhideWhenUsed="0"/>
+    <w:lsdException w:name="Medium Grid 3 Accent 5" w:semiHidden="0" w:uiPriority="69" w:unhideWhenUsed="0"/>
+    <w:lsdException w:name="Dark List Accent 5" w:semiHidden="0" w:uiPriority="70" w:unhideWhenUsed="0"/>
+    <w:lsdException w:name="Colorful Shading Accent 5" w:semiHidden="0" w:uiPriority="71" w:unhideWhenUsed="0"/>
+    <w:lsdException w:name="Colorful List Accent 5" w:semiHidden="0" w:uiPriority="72" w:unhideWhenUsed="0"/>
+    <w:lsdException w:name="Colorful Grid Accent 5" w:semiHidden="0" w:uiPriority="73" w:unhideWhenUsed="0"/>
+    <w:lsdException w:name="Light Shading Accent 6" w:semiHidden="0" w:uiPriority="60" w:unhideWhenUsed="0"/>
+    <w:lsdException w:name="Light List Accent 6" w:semiHidden="0" w:uiPriority="61" w:unhideWhenUsed="0"/>
+    <w:lsdException w:name="Light Grid Accent 6" w:semiHidden="0" w:uiPriority="62" w:unhideWhenUsed="0"/>
+    <w:lsdException w:name="Medium Shading 1 Accent 6" w:semiHidden="0" w:uiPriority="63" w:unhideWhenUsed="0"/>
+    <w:lsdException w:name="Medium Shading 2 Accent 6" w:semiHidden="0" w:uiPriority="64" w:unhideWhenUsed="0"/>
+    <w:lsdException w:name="Medium List 1 Accent 6" w:semiHidden="0" w:uiPriority="65" w:unhideWhenUsed="0"/>
+    <w:lsdException w:name="Medium List 2 Accent 6" w:semiHidden="0" w:uiPriority="66" w:unhideWhenUsed="0"/>
+    <w:lsdException w:name="Medium Grid 1 Accent 6" w:semiHidden="0" w:uiPriority="67" w:unhideWhenUsed="0"/>
+    <w:lsdException w:name="Medium Grid 2 Accent 6" w:semiHidden="0" w:uiPriority="68" w:unhideWhenUsed="0"/>
+    <w:lsdException w:name="Medium Grid 3 Accent 6" w:semiHidden="0" w:uiPriority="69" w:unhideWhenUsed="0"/>
+    <w:lsdException w:name="Dark List Accent 6" w:semiHidden="0" w:uiPriority="70" w:unhideWhenUsed="0"/>
+    <w:lsdException w:name="Colorful Shading Accent 6" w:semiHidden="0" w:uiPriority="71" w:unhideWhenUsed="0"/>
+    <w:lsdException w:name="Colorful List Accent 6" w:semiHidden="0" w:uiPriority="72" w:unhideWhenUsed="0"/>
+    <w:lsdException w:name="Colorful Grid Accent 6" w:semiHidden="0" w:uiPriority="73" w:unhideWhenUsed="0"/>
+    <w:lsdException w:name="Subtle Emphasis" w:semiHidden="0" w:uiPriority="19" w:unhideWhenUsed="0" w:qFormat="1"/>
+    <w:lsdException w:name="Intense Emphasis" w:semiHidden="0" w:uiPriority="21" w:unhideWhenUsed="0" w:qFormat="1"/>
+    <w:lsdException w:name="Subtle Reference" w:semiHidden="0" w:uiPriority="31" w:unhideWhenUsed="0" w:qFormat="1"/>
+    <w:lsdException w:name="Intense Reference" w:semiHidden="0" w:uiPriority="32" w:unhideWhenUsed="0" w:qFormat="1"/>
+    <w:lsdException w:name="Book Title" w:semiHidden="0" w:uiPriority="33" w:unhideWhenUsed="0" w:qFormat="1"/>
+    <w:lsdException w:name="Bibliography" w:uiPriority="37"/>
+    <w:lsdException w:name="TOC Heading" w:uiPriority="39" w:qFormat="1"/>
   </w:latentStyles>
   <w:style w:type="paragraph" w:default="1" w:styleId="Normal">
     <w:name w:val="Normal"/>
@@ -3147,6 +2771,323 @@
       <w:color w:val="000000"/>
     </w:rPr>
   </w:style>
+  <w:style w:type="character" w:styleId="Hipervnculo">
+    <w:name w:val="Hyperlink"/>
+    <w:basedOn w:val="Fuentedeprrafopredeter"/>
+    <w:uiPriority w:val="99"/>
+    <w:unhideWhenUsed/>
+    <w:rsid w:val="000B0AA4"/>
+    <w:rPr>
+      <w:color w:val="0563C1" w:themeColor="hyperlink"/>
+      <w:u w:val="single"/>
+    </w:rPr>
+  </w:style>
+</w:styles>
+</file>
+
+<file path=word/stylesWithEffects.xml><?xml version="1.0" encoding="utf-8"?>
+<w:styles xmlns:wpc="http://schemas.microsoft.com/office/word/2010/wordprocessingCanvas" xmlns:mc="http://schemas.openxmlformats.org/markup-compatibility/2006" xmlns:o="urn:schemas-microsoft-com:office:office" xmlns:r="http://schemas.openxmlformats.org/officeDocument/2006/relationships" xmlns:m="http://schemas.openxmlformats.org/officeDocument/2006/math" xmlns:v="urn:schemas-microsoft-com:vml" xmlns:wp14="http://schemas.microsoft.com/office/word/2010/wordprocessingDrawing" xmlns:wp="http://schemas.openxmlformats.org/drawingml/2006/wordprocessingDrawing" xmlns:w10="urn:schemas-microsoft-com:office:word" xmlns:w="http://schemas.openxmlformats.org/wordprocessingml/2006/main" xmlns:w14="http://schemas.microsoft.com/office/word/2010/wordml" xmlns:wpg="http://schemas.microsoft.com/office/word/2010/wordprocessingGroup" xmlns:wpi="http://schemas.microsoft.com/office/word/2010/wordprocessingInk" xmlns:wne="http://schemas.microsoft.com/office/word/2006/wordml" xmlns:wps="http://schemas.microsoft.com/office/word/2010/wordprocessingShape" mc:Ignorable="w14 wp14">
+  <w:docDefaults>
+    <w:rPrDefault>
+      <w:rPr>
+        <w:rFonts w:asciiTheme="minorHAnsi" w:eastAsiaTheme="minorEastAsia" w:hAnsiTheme="minorHAnsi" w:cstheme="minorBidi"/>
+        <w:sz w:val="22"/>
+        <w:szCs w:val="22"/>
+        <w:lang w:val="es-CO" w:eastAsia="es-CO" w:bidi="ar-SA"/>
+      </w:rPr>
+    </w:rPrDefault>
+    <w:pPrDefault>
+      <w:pPr>
+        <w:spacing w:after="160" w:line="259" w:lineRule="auto"/>
+      </w:pPr>
+    </w:pPrDefault>
+  </w:docDefaults>
+  <w:latentStyles w:defLockedState="0" w:defUIPriority="99" w:defSemiHidden="1" w:defUnhideWhenUsed="1" w:defQFormat="0" w:count="267">
+    <w:lsdException w:name="Normal" w:semiHidden="0" w:uiPriority="0" w:unhideWhenUsed="0" w:qFormat="1"/>
+    <w:lsdException w:name="heading 1" w:semiHidden="0" w:uiPriority="9" w:unhideWhenUsed="0" w:qFormat="1"/>
+    <w:lsdException w:name="heading 2" w:uiPriority="9" w:qFormat="1"/>
+    <w:lsdException w:name="heading 3" w:uiPriority="9" w:qFormat="1"/>
+    <w:lsdException w:name="heading 4" w:uiPriority="9" w:qFormat="1"/>
+    <w:lsdException w:name="heading 5" w:uiPriority="9" w:qFormat="1"/>
+    <w:lsdException w:name="heading 6" w:uiPriority="9" w:qFormat="1"/>
+    <w:lsdException w:name="heading 7" w:uiPriority="9" w:qFormat="1"/>
+    <w:lsdException w:name="heading 8" w:uiPriority="9" w:qFormat="1"/>
+    <w:lsdException w:name="heading 9" w:uiPriority="9" w:qFormat="1"/>
+    <w:lsdException w:name="toc 1" w:uiPriority="39"/>
+    <w:lsdException w:name="toc 2" w:uiPriority="39"/>
+    <w:lsdException w:name="toc 3" w:uiPriority="39"/>
+    <w:lsdException w:name="toc 4" w:uiPriority="39"/>
+    <w:lsdException w:name="toc 5" w:uiPriority="39"/>
+    <w:lsdException w:name="toc 6" w:uiPriority="39"/>
+    <w:lsdException w:name="toc 7" w:uiPriority="39"/>
+    <w:lsdException w:name="toc 8" w:uiPriority="39"/>
+    <w:lsdException w:name="toc 9" w:uiPriority="39"/>
+    <w:lsdException w:name="caption" w:uiPriority="35" w:qFormat="1"/>
+    <w:lsdException w:name="Title" w:semiHidden="0" w:uiPriority="10" w:unhideWhenUsed="0" w:qFormat="1"/>
+    <w:lsdException w:name="Default Paragraph Font" w:uiPriority="1"/>
+    <w:lsdException w:name="Subtitle" w:semiHidden="0" w:uiPriority="11" w:unhideWhenUsed="0" w:qFormat="1"/>
+    <w:lsdException w:name="Strong" w:semiHidden="0" w:uiPriority="22" w:unhideWhenUsed="0" w:qFormat="1"/>
+    <w:lsdException w:name="Emphasis" w:semiHidden="0" w:uiPriority="20" w:unhideWhenUsed="0" w:qFormat="1"/>
+    <w:lsdException w:name="Table Grid" w:semiHidden="0" w:uiPriority="39" w:unhideWhenUsed="0"/>
+    <w:lsdException w:name="Placeholder Text" w:unhideWhenUsed="0"/>
+    <w:lsdException w:name="No Spacing" w:semiHidden="0" w:uiPriority="1" w:unhideWhenUsed="0" w:qFormat="1"/>
+    <w:lsdException w:name="Light Shading" w:semiHidden="0" w:uiPriority="60" w:unhideWhenUsed="0"/>
+    <w:lsdException w:name="Light List" w:semiHidden="0" w:uiPriority="61" w:unhideWhenUsed="0"/>
+    <w:lsdException w:name="Light Grid" w:semiHidden="0" w:uiPriority="62" w:unhideWhenUsed="0"/>
+    <w:lsdException w:name="Medium Shading 1" w:semiHidden="0" w:uiPriority="63" w:unhideWhenUsed="0"/>
+    <w:lsdException w:name="Medium Shading 2" w:semiHidden="0" w:uiPriority="64" w:unhideWhenUsed="0"/>
+    <w:lsdException w:name="Medium List 1" w:semiHidden="0" w:uiPriority="65" w:unhideWhenUsed="0"/>
+    <w:lsdException w:name="Medium List 2" w:semiHidden="0" w:uiPriority="66" w:unhideWhenUsed="0"/>
+    <w:lsdException w:name="Medium Grid 1" w:semiHidden="0" w:uiPriority="67" w:unhideWhenUsed="0"/>
+    <w:lsdException w:name="Medium Grid 2" w:semiHidden="0" w:uiPriority="68" w:unhideWhenUsed="0"/>
+    <w:lsdException w:name="Medium Grid 3" w:semiHidden="0" w:uiPriority="69" w:unhideWhenUsed="0"/>
+    <w:lsdException w:name="Dark List" w:semiHidden="0" w:uiPriority="70" w:unhideWhenUsed="0"/>
+    <w:lsdException w:name="Colorful Shading" w:semiHidden="0" w:uiPriority="71" w:unhideWhenUsed="0"/>
+    <w:lsdException w:name="Colorful List" w:semiHidden="0" w:uiPriority="72" w:unhideWhenUsed="0"/>
+    <w:lsdException w:name="Colorful Grid" w:semiHidden="0" w:uiPriority="73" w:unhideWhenUsed="0"/>
+    <w:lsdException w:name="Light Shading Accent 1" w:semiHidden="0" w:uiPriority="60" w:unhideWhenUsed="0"/>
+    <w:lsdException w:name="Light List Accent 1" w:semiHidden="0" w:uiPriority="61" w:unhideWhenUsed="0"/>
+    <w:lsdException w:name="Light Grid Accent 1" w:semiHidden="0" w:uiPriority="62" w:unhideWhenUsed="0"/>
+    <w:lsdException w:name="Medium Shading 1 Accent 1" w:semiHidden="0" w:uiPriority="63" w:unhideWhenUsed="0"/>
+    <w:lsdException w:name="Medium Shading 2 Accent 1" w:semiHidden="0" w:uiPriority="64" w:unhideWhenUsed="0"/>
+    <w:lsdException w:name="Medium List 1 Accent 1" w:semiHidden="0" w:uiPriority="65" w:unhideWhenUsed="0"/>
+    <w:lsdException w:name="Revision" w:unhideWhenUsed="0"/>
+    <w:lsdException w:name="List Paragraph" w:semiHidden="0" w:uiPriority="34" w:unhideWhenUsed="0" w:qFormat="1"/>
+    <w:lsdException w:name="Quote" w:semiHidden="0" w:uiPriority="29" w:unhideWhenUsed="0" w:qFormat="1"/>
+    <w:lsdException w:name="Intense Quote" w:semiHidden="0" w:uiPriority="30" w:unhideWhenUsed="0" w:qFormat="1"/>
+    <w:lsdException w:name="Medium List 2 Accent 1" w:semiHidden="0" w:uiPriority="66" w:unhideWhenUsed="0"/>
+    <w:lsdException w:name="Medium Grid 1 Accent 1" w:semiHidden="0" w:uiPriority="67" w:unhideWhenUsed="0"/>
+    <w:lsdException w:name="Medium Grid 2 Accent 1" w:semiHidden="0" w:uiPriority="68" w:unhideWhenUsed="0"/>
+    <w:lsdException w:name="Medium Grid 3 Accent 1" w:semiHidden="0" w:uiPriority="69" w:unhideWhenUsed="0"/>
+    <w:lsdException w:name="Dark List Accent 1" w:semiHidden="0" w:uiPriority="70" w:unhideWhenUsed="0"/>
+    <w:lsdException w:name="Colorful Shading Accent 1" w:semiHidden="0" w:uiPriority="71" w:unhideWhenUsed="0"/>
+    <w:lsdException w:name="Colorful List Accent 1" w:semiHidden="0" w:uiPriority="72" w:unhideWhenUsed="0"/>
+    <w:lsdException w:name="Colorful Grid Accent 1" w:semiHidden="0" w:uiPriority="73" w:unhideWhenUsed="0"/>
+    <w:lsdException w:name="Light Shading Accent 2" w:semiHidden="0" w:uiPriority="60" w:unhideWhenUsed="0"/>
+    <w:lsdException w:name="Light List Accent 2" w:semiHidden="0" w:uiPriority="61" w:unhideWhenUsed="0"/>
+    <w:lsdException w:name="Light Grid Accent 2" w:semiHidden="0" w:uiPriority="62" w:unhideWhenUsed="0"/>
+    <w:lsdException w:name="Medium Shading 1 Accent 2" w:semiHidden="0" w:uiPriority="63" w:unhideWhenUsed="0"/>
+    <w:lsdException w:name="Medium Shading 2 Accent 2" w:semiHidden="0" w:uiPriority="64" w:unhideWhenUsed="0"/>
+    <w:lsdException w:name="Medium List 1 Accent 2" w:semiHidden="0" w:uiPriority="65" w:unhideWhenUsed="0"/>
+    <w:lsdException w:name="Medium List 2 Accent 2" w:semiHidden="0" w:uiPriority="66" w:unhideWhenUsed="0"/>
+    <w:lsdException w:name="Medium Grid 1 Accent 2" w:semiHidden="0" w:uiPriority="67" w:unhideWhenUsed="0"/>
+    <w:lsdException w:name="Medium Grid 2 Accent 2" w:semiHidden="0" w:uiPriority="68" w:unhideWhenUsed="0"/>
+    <w:lsdException w:name="Medium Grid 3 Accent 2" w:semiHidden="0" w:uiPriority="69" w:unhideWhenUsed="0"/>
+    <w:lsdException w:name="Dark List Accent 2" w:semiHidden="0" w:uiPriority="70" w:unhideWhenUsed="0"/>
+    <w:lsdException w:name="Colorful Shading Accent 2" w:semiHidden="0" w:uiPriority="71" w:unhideWhenUsed="0"/>
+    <w:lsdException w:name="Colorful List Accent 2" w:semiHidden="0" w:uiPriority="72" w:unhideWhenUsed="0"/>
+    <w:lsdException w:name="Colorful Grid Accent 2" w:semiHidden="0" w:uiPriority="73" w:unhideWhenUsed="0"/>
+    <w:lsdException w:name="Light Shading Accent 3" w:semiHidden="0" w:uiPriority="60" w:unhideWhenUsed="0"/>
+    <w:lsdException w:name="Light List Accent 3" w:semiHidden="0" w:uiPriority="61" w:unhideWhenUsed="0"/>
+    <w:lsdException w:name="Light Grid Accent 3" w:semiHidden="0" w:uiPriority="62" w:unhideWhenUsed="0"/>
+    <w:lsdException w:name="Medium Shading 1 Accent 3" w:semiHidden="0" w:uiPriority="63" w:unhideWhenUsed="0"/>
+    <w:lsdException w:name="Medium Shading 2 Accent 3" w:semiHidden="0" w:uiPriority="64" w:unhideWhenUsed="0"/>
+    <w:lsdException w:name="Medium List 1 Accent 3" w:semiHidden="0" w:uiPriority="65" w:unhideWhenUsed="0"/>
+    <w:lsdException w:name="Medium List 2 Accent 3" w:semiHidden="0" w:uiPriority="66" w:unhideWhenUsed="0"/>
+    <w:lsdException w:name="Medium Grid 1 Accent 3" w:semiHidden="0" w:uiPriority="67" w:unhideWhenUsed="0"/>
+    <w:lsdException w:name="Medium Grid 2 Accent 3" w:semiHidden="0" w:uiPriority="68" w:unhideWhenUsed="0"/>
+    <w:lsdException w:name="Medium Grid 3 Accent 3" w:semiHidden="0" w:uiPriority="69" w:unhideWhenUsed="0"/>
+    <w:lsdException w:name="Dark List Accent 3" w:semiHidden="0" w:uiPriority="70" w:unhideWhenUsed="0"/>
+    <w:lsdException w:name="Colorful Shading Accent 3" w:semiHidden="0" w:uiPriority="71" w:unhideWhenUsed="0"/>
+    <w:lsdException w:name="Colorful List Accent 3" w:semiHidden="0" w:uiPriority="72" w:unhideWhenUsed="0"/>
+    <w:lsdException w:name="Colorful Grid Accent 3" w:semiHidden="0" w:uiPriority="73" w:unhideWhenUsed="0"/>
+    <w:lsdException w:name="Light Shading Accent 4" w:semiHidden="0" w:uiPriority="60" w:unhideWhenUsed="0"/>
+    <w:lsdException w:name="Light List Accent 4" w:semiHidden="0" w:uiPriority="61" w:unhideWhenUsed="0"/>
+    <w:lsdException w:name="Light Grid Accent 4" w:semiHidden="0" w:uiPriority="62" w:unhideWhenUsed="0"/>
+    <w:lsdException w:name="Medium Shading 1 Accent 4" w:semiHidden="0" w:uiPriority="63" w:unhideWhenUsed="0"/>
+    <w:lsdException w:name="Medium Shading 2 Accent 4" w:semiHidden="0" w:uiPriority="64" w:unhideWhenUsed="0"/>
+    <w:lsdException w:name="Medium List 1 Accent 4" w:semiHidden="0" w:uiPriority="65" w:unhideWhenUsed="0"/>
+    <w:lsdException w:name="Medium List 2 Accent 4" w:semiHidden="0" w:uiPriority="66" w:unhideWhenUsed="0"/>
+    <w:lsdException w:name="Medium Grid 1 Accent 4" w:semiHidden="0" w:uiPriority="67" w:unhideWhenUsed="0"/>
+    <w:lsdException w:name="Medium Grid 2 Accent 4" w:semiHidden="0" w:uiPriority="68" w:unhideWhenUsed="0"/>
+    <w:lsdException w:name="Medium Grid 3 Accent 4" w:semiHidden="0" w:uiPriority="69" w:unhideWhenUsed="0"/>
+    <w:lsdException w:name="Dark List Accent 4" w:semiHidden="0" w:uiPriority="70" w:unhideWhenUsed="0"/>
+    <w:lsdException w:name="Colorful Shading Accent 4" w:semiHidden="0" w:uiPriority="71" w:unhideWhenUsed="0"/>
+    <w:lsdException w:name="Colorful List Accent 4" w:semiHidden="0" w:uiPriority="72" w:unhideWhenUsed="0"/>
+    <w:lsdException w:name="Colorful Grid Accent 4" w:semiHidden="0" w:uiPriority="73" w:unhideWhenUsed="0"/>
+    <w:lsdException w:name="Light Shading Accent 5" w:semiHidden="0" w:uiPriority="60" w:unhideWhenUsed="0"/>
+    <w:lsdException w:name="Light List Accent 5" w:semiHidden="0" w:uiPriority="61" w:unhideWhenUsed="0"/>
+    <w:lsdException w:name="Light Grid Accent 5" w:semiHidden="0" w:uiPriority="62" w:unhideWhenUsed="0"/>
+    <w:lsdException w:name="Medium Shading 1 Accent 5" w:semiHidden="0" w:uiPriority="63" w:unhideWhenUsed="0"/>
+    <w:lsdException w:name="Medium Shading 2 Accent 5" w:semiHidden="0" w:uiPriority="64" w:unhideWhenUsed="0"/>
+    <w:lsdException w:name="Medium List 1 Accent 5" w:semiHidden="0" w:uiPriority="65" w:unhideWhenUsed="0"/>
+    <w:lsdException w:name="Medium List 2 Accent 5" w:semiHidden="0" w:uiPriority="66" w:unhideWhenUsed="0"/>
+    <w:lsdException w:name="Medium Grid 1 Accent 5" w:semiHidden="0" w:uiPriority="67" w:unhideWhenUsed="0"/>
+    <w:lsdException w:name="Medium Grid 2 Accent 5" w:semiHidden="0" w:uiPriority="68" w:unhideWhenUsed="0"/>
+    <w:lsdException w:name="Medium Grid 3 Accent 5" w:semiHidden="0" w:uiPriority="69" w:unhideWhenUsed="0"/>
+    <w:lsdException w:name="Dark List Accent 5" w:semiHidden="0" w:uiPriority="70" w:unhideWhenUsed="0"/>
+    <w:lsdException w:name="Colorful Shading Accent 5" w:semiHidden="0" w:uiPriority="71" w:unhideWhenUsed="0"/>
+    <w:lsdException w:name="Colorful List Accent 5" w:semiHidden="0" w:uiPriority="72" w:unhideWhenUsed="0"/>
+    <w:lsdException w:name="Colorful Grid Accent 5" w:semiHidden="0" w:uiPriority="73" w:unhideWhenUsed="0"/>
+    <w:lsdException w:name="Light Shading Accent 6" w:semiHidden="0" w:uiPriority="60" w:unhideWhenUsed="0"/>
+    <w:lsdException w:name="Light List Accent 6" w:semiHidden="0" w:uiPriority="61" w:unhideWhenUsed="0"/>
+    <w:lsdException w:name="Light Grid Accent 6" w:semiHidden="0" w:uiPriority="62" w:unhideWhenUsed="0"/>
+    <w:lsdException w:name="Medium Shading 1 Accent 6" w:semiHidden="0" w:uiPriority="63" w:unhideWhenUsed="0"/>
+    <w:lsdException w:name="Medium Shading 2 Accent 6" w:semiHidden="0" w:uiPriority="64" w:unhideWhenUsed="0"/>
+    <w:lsdException w:name="Medium List 1 Accent 6" w:semiHidden="0" w:uiPriority="65" w:unhideWhenUsed="0"/>
+    <w:lsdException w:name="Medium List 2 Accent 6" w:semiHidden="0" w:uiPriority="66" w:unhideWhenUsed="0"/>
+    <w:lsdException w:name="Medium Grid 1 Accent 6" w:semiHidden="0" w:uiPriority="67" w:unhideWhenUsed="0"/>
+    <w:lsdException w:name="Medium Grid 2 Accent 6" w:semiHidden="0" w:uiPriority="68" w:unhideWhenUsed="0"/>
+    <w:lsdException w:name="Medium Grid 3 Accent 6" w:semiHidden="0" w:uiPriority="69" w:unhideWhenUsed="0"/>
+    <w:lsdException w:name="Dark List Accent 6" w:semiHidden="0" w:uiPriority="70" w:unhideWhenUsed="0"/>
+    <w:lsdException w:name="Colorful Shading Accent 6" w:semiHidden="0" w:uiPriority="71" w:unhideWhenUsed="0"/>
+    <w:lsdException w:name="Colorful List Accent 6" w:semiHidden="0" w:uiPriority="72" w:unhideWhenUsed="0"/>
+    <w:lsdException w:name="Colorful Grid Accent 6" w:semiHidden="0" w:uiPriority="73" w:unhideWhenUsed="0"/>
+    <w:lsdException w:name="Subtle Emphasis" w:semiHidden="0" w:uiPriority="19" w:unhideWhenUsed="0" w:qFormat="1"/>
+    <w:lsdException w:name="Intense Emphasis" w:semiHidden="0" w:uiPriority="21" w:unhideWhenUsed="0" w:qFormat="1"/>
+    <w:lsdException w:name="Subtle Reference" w:semiHidden="0" w:uiPriority="31" w:unhideWhenUsed="0" w:qFormat="1"/>
+    <w:lsdException w:name="Intense Reference" w:semiHidden="0" w:uiPriority="32" w:unhideWhenUsed="0" w:qFormat="1"/>
+    <w:lsdException w:name="Book Title" w:semiHidden="0" w:uiPriority="33" w:unhideWhenUsed="0" w:qFormat="1"/>
+    <w:lsdException w:name="Bibliography" w:uiPriority="37"/>
+    <w:lsdException w:name="TOC Heading" w:uiPriority="39" w:qFormat="1"/>
+  </w:latentStyles>
+  <w:style w:type="paragraph" w:default="1" w:styleId="Normal">
+    <w:name w:val="Normal"/>
+    <w:qFormat/>
+    <w:pPr>
+      <w:spacing w:after="4" w:line="266" w:lineRule="auto"/>
+      <w:ind w:left="370" w:hanging="370"/>
+      <w:jc w:val="both"/>
+    </w:pPr>
+    <w:rPr>
+      <w:rFonts w:ascii="Times New Roman" w:eastAsia="Times New Roman" w:hAnsi="Times New Roman" w:cs="Times New Roman"/>
+      <w:color w:val="000000"/>
+    </w:rPr>
+  </w:style>
+  <w:style w:type="paragraph" w:styleId="Ttulo1">
+    <w:name w:val="heading 1"/>
+    <w:next w:val="Normal"/>
+    <w:link w:val="Ttulo1Car"/>
+    <w:uiPriority w:val="9"/>
+    <w:unhideWhenUsed/>
+    <w:qFormat/>
+    <w:pPr>
+      <w:keepNext/>
+      <w:keepLines/>
+      <w:spacing w:after="240" w:line="267" w:lineRule="auto"/>
+      <w:ind w:left="10" w:hanging="10"/>
+      <w:outlineLvl w:val="0"/>
+    </w:pPr>
+    <w:rPr>
+      <w:rFonts w:ascii="Times New Roman" w:eastAsia="Times New Roman" w:hAnsi="Times New Roman" w:cs="Times New Roman"/>
+      <w:b/>
+      <w:color w:val="000000"/>
+    </w:rPr>
+  </w:style>
+  <w:style w:type="character" w:default="1" w:styleId="Fuentedeprrafopredeter">
+    <w:name w:val="Default Paragraph Font"/>
+    <w:uiPriority w:val="1"/>
+    <w:semiHidden/>
+    <w:unhideWhenUsed/>
+  </w:style>
+  <w:style w:type="table" w:default="1" w:styleId="Tablanormal">
+    <w:name w:val="Normal Table"/>
+    <w:uiPriority w:val="99"/>
+    <w:semiHidden/>
+    <w:unhideWhenUsed/>
+    <w:tblPr>
+      <w:tblInd w:w="0" w:type="dxa"/>
+      <w:tblCellMar>
+        <w:top w:w="0" w:type="dxa"/>
+        <w:left w:w="108" w:type="dxa"/>
+        <w:bottom w:w="0" w:type="dxa"/>
+        <w:right w:w="108" w:type="dxa"/>
+      </w:tblCellMar>
+    </w:tblPr>
+  </w:style>
+  <w:style w:type="numbering" w:default="1" w:styleId="Sinlista">
+    <w:name w:val="No List"/>
+    <w:uiPriority w:val="99"/>
+    <w:semiHidden/>
+    <w:unhideWhenUsed/>
+  </w:style>
+  <w:style w:type="character" w:customStyle="1" w:styleId="Ttulo1Car">
+    <w:name w:val="Título 1 Car"/>
+    <w:link w:val="Ttulo1"/>
+    <w:rPr>
+      <w:rFonts w:ascii="Times New Roman" w:eastAsia="Times New Roman" w:hAnsi="Times New Roman" w:cs="Times New Roman"/>
+      <w:b/>
+      <w:color w:val="000000"/>
+      <w:sz w:val="22"/>
+    </w:rPr>
+  </w:style>
+  <w:style w:type="table" w:customStyle="1" w:styleId="TableGrid">
+    <w:name w:val="TableGrid"/>
+    <w:pPr>
+      <w:spacing w:after="0" w:line="240" w:lineRule="auto"/>
+    </w:pPr>
+    <w:tblPr>
+      <w:tblCellMar>
+        <w:top w:w="0" w:type="dxa"/>
+        <w:left w:w="0" w:type="dxa"/>
+        <w:bottom w:w="0" w:type="dxa"/>
+        <w:right w:w="0" w:type="dxa"/>
+      </w:tblCellMar>
+    </w:tblPr>
+  </w:style>
+  <w:style w:type="paragraph" w:styleId="Encabezado">
+    <w:name w:val="header"/>
+    <w:basedOn w:val="Normal"/>
+    <w:link w:val="EncabezadoCar"/>
+    <w:uiPriority w:val="99"/>
+    <w:unhideWhenUsed/>
+    <w:rsid w:val="00B262DA"/>
+    <w:pPr>
+      <w:tabs>
+        <w:tab w:val="center" w:pos="4419"/>
+        <w:tab w:val="right" w:pos="8838"/>
+      </w:tabs>
+      <w:spacing w:after="0" w:line="240" w:lineRule="auto"/>
+    </w:pPr>
+  </w:style>
+  <w:style w:type="character" w:customStyle="1" w:styleId="EncabezadoCar">
+    <w:name w:val="Encabezado Car"/>
+    <w:basedOn w:val="Fuentedeprrafopredeter"/>
+    <w:link w:val="Encabezado"/>
+    <w:uiPriority w:val="99"/>
+    <w:rsid w:val="00B262DA"/>
+    <w:rPr>
+      <w:rFonts w:ascii="Times New Roman" w:eastAsia="Times New Roman" w:hAnsi="Times New Roman" w:cs="Times New Roman"/>
+      <w:color w:val="000000"/>
+    </w:rPr>
+  </w:style>
+  <w:style w:type="paragraph" w:styleId="Piedepgina">
+    <w:name w:val="footer"/>
+    <w:basedOn w:val="Normal"/>
+    <w:link w:val="PiedepginaCar"/>
+    <w:uiPriority w:val="99"/>
+    <w:unhideWhenUsed/>
+    <w:rsid w:val="00B262DA"/>
+    <w:pPr>
+      <w:tabs>
+        <w:tab w:val="center" w:pos="4419"/>
+        <w:tab w:val="right" w:pos="8838"/>
+      </w:tabs>
+      <w:spacing w:after="0" w:line="240" w:lineRule="auto"/>
+    </w:pPr>
+  </w:style>
+  <w:style w:type="character" w:customStyle="1" w:styleId="PiedepginaCar">
+    <w:name w:val="Pie de página Car"/>
+    <w:basedOn w:val="Fuentedeprrafopredeter"/>
+    <w:link w:val="Piedepgina"/>
+    <w:uiPriority w:val="99"/>
+    <w:rsid w:val="00B262DA"/>
+    <w:rPr>
+      <w:rFonts w:ascii="Times New Roman" w:eastAsia="Times New Roman" w:hAnsi="Times New Roman" w:cs="Times New Roman"/>
+      <w:color w:val="000000"/>
+    </w:rPr>
+  </w:style>
+  <w:style w:type="character" w:styleId="Hipervnculo">
+    <w:name w:val="Hyperlink"/>
+    <w:basedOn w:val="Fuentedeprrafopredeter"/>
+    <w:uiPriority w:val="99"/>
+    <w:unhideWhenUsed/>
+    <w:rsid w:val="000B0AA4"/>
+    <w:rPr>
+      <w:color w:val="0563C1" w:themeColor="hyperlink"/>
+      <w:u w:val="single"/>
+    </w:rPr>
+  </w:style>
 </w:styles>
 </file>
 
@@ -3193,7 +3134,7 @@
     </a:clrScheme>
     <a:fontScheme name="Office">
       <a:majorFont>
-        <a:latin typeface="Calibri Light" panose="020F0302020204030204"/>
+        <a:latin typeface="Calibri Light"/>
         <a:ea typeface=""/>
         <a:cs typeface=""/>
         <a:font script="Jpan" typeface="ＭＳ ゴシック"/>
@@ -3228,7 +3169,7 @@
         <a:font script="Geor" typeface="Sylfaen"/>
       </a:majorFont>
       <a:minorFont>
-        <a:latin typeface="Calibri" panose="020F0502020204030204"/>
+        <a:latin typeface="Calibri"/>
         <a:ea typeface=""/>
         <a:cs typeface=""/>
         <a:font script="Jpan" typeface="ＭＳ 明朝"/>
@@ -3405,7 +3346,7 @@
   <a:extraClrSchemeLst/>
   <a:extLst>
     <a:ext uri="{05A4C25C-085E-4340-85A3-A5531E510DB2}">
-      <thm15:themeFamily xmlns:thm15="http://schemas.microsoft.com/office/thememl/2012/main" name="Office Theme" id="{62F939B6-93AF-4DB8-9C6B-D6C7DFDC589F}" vid="{4A3C46E8-61CC-4603-A589-7422A47A8E4A}"/>
+      <thm15:themeFamily xmlns="" xmlns:thm15="http://schemas.microsoft.com/office/thememl/2012/main" name="Office Theme" id="{62F939B6-93AF-4DB8-9C6B-D6C7DFDC589F}" vid="{4A3C46E8-61CC-4603-A589-7422A47A8E4A}"/>
     </a:ext>
   </a:extLst>
 </a:theme>

</xml_diff>